<commit_message>
Updating Feedback Document -ATMEGA4809_No_Framework Completed
</commit_message>
<xml_diff>
--- a/Documentation/Feedback_ Developers.docx
+++ b/Documentation/Feedback_ Developers.docx
@@ -1,6 +1,6 @@
 
 <file path=word/document.xml><?xml version="1.0" encoding="utf-8"?>
-<w:document xmlns:wpc="http://schemas.microsoft.com/office/word/2010/wordprocessingCanvas" xmlns:cx="http://schemas.microsoft.com/office/drawing/2014/chartex" xmlns:cx1="http://schemas.microsoft.com/office/drawing/2015/9/8/chartex" xmlns:cx2="http://schemas.microsoft.com/office/drawing/2015/10/21/chartex" xmlns:cx3="http://schemas.microsoft.com/office/drawing/2016/5/9/chartex" xmlns:cx4="http://schemas.microsoft.com/office/drawing/2016/5/10/chartex" xmlns:cx5="http://schemas.microsoft.com/office/drawing/2016/5/11/chartex" xmlns:cx6="http://schemas.microsoft.com/office/drawing/2016/5/12/chartex" xmlns:cx7="http://schemas.microsoft.com/office/drawing/2016/5/13/chartex" xmlns:cx8="http://schemas.microsoft.com/office/drawing/2016/5/14/chartex" xmlns:mc="http://schemas.openxmlformats.org/markup-compatibility/2006" xmlns:aink="http://schemas.microsoft.com/office/drawing/2016/ink" xmlns:am3d="http://schemas.microsoft.com/office/drawing/2017/model3d" xmlns:o="urn:schemas-microsoft-com:office:office" xmlns:r="http://schemas.openxmlformats.org/officeDocument/2006/relationships" xmlns:m="http://schemas.openxmlformats.org/officeDocument/2006/math" xmlns:v="urn:schemas-microsoft-com:vml" xmlns:wp14="http://schemas.microsoft.com/office/word/2010/wordprocessingDrawing" xmlns:wp="http://schemas.openxmlformats.org/drawingml/2006/wordprocessingDrawing" xmlns:w10="urn:schemas-microsoft-com:office:word" xmlns:w="http://schemas.openxmlformats.org/wordprocessingml/2006/main" xmlns:w14="http://schemas.microsoft.com/office/word/2010/wordml" xmlns:w15="http://schemas.microsoft.com/office/word/2012/wordml" xmlns:w16cex="http://schemas.microsoft.com/office/word/2018/wordml/cex" xmlns:w16cid="http://schemas.microsoft.com/office/word/2016/wordml/cid" xmlns:w16="http://schemas.microsoft.com/office/word/2018/wordml" xmlns:w16se="http://schemas.microsoft.com/office/word/2015/wordml/symex" xmlns:wpg="http://schemas.microsoft.com/office/word/2010/wordprocessingGroup" xmlns:wpi="http://schemas.microsoft.com/office/word/2010/wordprocessingInk" xmlns:wne="http://schemas.microsoft.com/office/word/2006/wordml" xmlns:wps="http://schemas.microsoft.com/office/word/2010/wordprocessingShape" mc:Ignorable="w14 w15 w16se w16cid w16 w16cex wp14">
+<w:document xmlns:wpc="http://schemas.microsoft.com/office/word/2010/wordprocessingCanvas" xmlns:mc="http://schemas.openxmlformats.org/markup-compatibility/2006" xmlns:o="urn:schemas-microsoft-com:office:office" xmlns:r="http://schemas.openxmlformats.org/officeDocument/2006/relationships" xmlns:m="http://schemas.openxmlformats.org/officeDocument/2006/math" xmlns:v="urn:schemas-microsoft-com:vml" xmlns:wp14="http://schemas.microsoft.com/office/word/2010/wordprocessingDrawing" xmlns:wp="http://schemas.openxmlformats.org/drawingml/2006/wordprocessingDrawing" xmlns:w10="urn:schemas-microsoft-com:office:word" xmlns:w="http://schemas.openxmlformats.org/wordprocessingml/2006/main" xmlns:w14="http://schemas.microsoft.com/office/word/2010/wordml" xmlns:w15="http://schemas.microsoft.com/office/word/2012/wordml" xmlns:wpg="http://schemas.microsoft.com/office/word/2010/wordprocessingGroup" xmlns:wpi="http://schemas.microsoft.com/office/word/2010/wordprocessingInk" xmlns:wne="http://schemas.microsoft.com/office/word/2006/wordml" xmlns:wps="http://schemas.microsoft.com/office/word/2010/wordprocessingShape" mc:Ignorable="w14 w15 wp14">
   <w:body>
     <w:p>
       <w:pPr>
@@ -36,6 +36,7 @@
         <w:rPr>
           <w:b/>
           <w:bCs/>
+          <w:u w:val="single"/>
           <w:lang w:val="es-MX"/>
         </w:rPr>
       </w:pPr>
@@ -47,15 +48,14 @@
         </w:rPr>
         <w:t>Nombre:</w:t>
       </w:r>
-    </w:p>
-    <w:p>
-      <w:pPr>
+      <w:r>
         <w:rPr>
           <w:b/>
           <w:bCs/>
           <w:lang w:val="es-MX"/>
         </w:rPr>
-      </w:pPr>
+        <w:t xml:space="preserve"> Brian Alejandro Rios Ortiz</w:t>
+      </w:r>
     </w:p>
     <w:p>
       <w:pPr>
@@ -65,71 +65,43 @@
           <w:lang w:val="es-MX"/>
         </w:rPr>
       </w:pPr>
-      <w:r>
+    </w:p>
+    <w:p>
+      <w:pPr>
         <w:rPr>
           <w:b/>
           <w:bCs/>
           <w:lang w:val="es-MX"/>
         </w:rPr>
-        <w:t>Setup Atmel</w:t>
-      </w:r>
-    </w:p>
-    <w:p>
-      <w:pPr>
-        <w:rPr>
-          <w:lang w:val="es-MX"/>
-        </w:rPr>
-      </w:pPr>
-      <w:r>
-        <w:rPr>
-          <w:lang w:val="es-MX"/>
-        </w:rPr>
-        <w:t xml:space="preserve">Hora de Inicio de sesión: </w:t>
-      </w:r>
-    </w:p>
-    <w:p>
-      <w:pPr>
-        <w:rPr>
-          <w:lang w:val="es-MX"/>
-        </w:rPr>
-      </w:pPr>
-      <w:r>
-        <w:rPr>
-          <w:lang w:val="es-MX"/>
-        </w:rPr>
-        <w:t>Hora de cierre de sesión</w:t>
-      </w:r>
-      <w:r>
-        <w:rPr>
-          <w:lang w:val="es-MX"/>
-        </w:rPr>
-        <w:t>:</w:t>
-      </w:r>
-    </w:p>
-    <w:p>
-      <w:pPr>
+      </w:pPr>
+      <w:proofErr w:type="spellStart"/>
+      <w:r>
         <w:rPr>
           <w:b/>
           <w:bCs/>
           <w:lang w:val="es-MX"/>
         </w:rPr>
-      </w:pPr>
+        <w:t>Setup</w:t>
+      </w:r>
+      <w:proofErr w:type="spellEnd"/>
       <w:r>
         <w:rPr>
           <w:b/>
           <w:bCs/>
           <w:lang w:val="es-MX"/>
         </w:rPr>
-        <w:t xml:space="preserve">Setup </w:t>
-      </w:r>
+        <w:t xml:space="preserve"> </w:t>
+      </w:r>
+      <w:proofErr w:type="spellStart"/>
       <w:r>
         <w:rPr>
           <w:b/>
           <w:bCs/>
           <w:lang w:val="es-MX"/>
         </w:rPr>
-        <w:t>NXP</w:t>
-      </w:r>
+        <w:t>Atmel</w:t>
+      </w:r>
+      <w:proofErr w:type="spellEnd"/>
     </w:p>
     <w:p>
       <w:pPr>
@@ -143,10 +115,17 @@
         </w:rPr>
         <w:t xml:space="preserve">Hora de Inicio de sesión: </w:t>
       </w:r>
-    </w:p>
-    <w:p>
-      <w:pPr>
-        <w:rPr>
+      <w:r>
+        <w:rPr>
+          <w:lang w:val="es-MX"/>
+        </w:rPr>
+        <w:t>26/09/2020 11:40</w:t>
+      </w:r>
+    </w:p>
+    <w:p>
+      <w:pPr>
+        <w:rPr>
+          <w:u w:val="single"/>
           <w:lang w:val="es-MX"/>
         </w:rPr>
       </w:pPr>
@@ -162,13 +141,18 @@
         </w:rPr>
         <w:t>:</w:t>
       </w:r>
-    </w:p>
-    <w:p>
-      <w:pPr>
-        <w:rPr>
-          <w:lang w:val="es-MX"/>
-        </w:rPr>
-      </w:pPr>
+      <w:r>
+        <w:rPr>
+          <w:lang w:val="es-MX"/>
+        </w:rPr>
+        <w:t xml:space="preserve"> </w:t>
+      </w:r>
+      <w:r>
+        <w:rPr>
+          <w:lang w:val="es-MX"/>
+        </w:rPr>
+        <w:t>26/09/2020 12:05</w:t>
+      </w:r>
     </w:p>
     <w:p>
       <w:pPr>
@@ -178,14 +162,26 @@
           <w:lang w:val="es-MX"/>
         </w:rPr>
       </w:pPr>
+      <w:proofErr w:type="spellStart"/>
       <w:r>
         <w:rPr>
           <w:b/>
           <w:bCs/>
           <w:lang w:val="es-MX"/>
         </w:rPr>
-        <w:t>Aplicación Atmel sin Framework</w:t>
-      </w:r>
+        <w:t>Setup</w:t>
+      </w:r>
+      <w:proofErr w:type="spellEnd"/>
+      <w:r>
+        <w:rPr>
+          <w:b/>
+          <w:bCs/>
+          <w:lang w:val="es-MX"/>
+        </w:rPr>
+        <w:t xml:space="preserve"> NXP</w:t>
+      </w:r>
+      <w:bookmarkStart w:id="0" w:name="_GoBack"/>
+      <w:bookmarkEnd w:id="0"/>
     </w:p>
     <w:p>
       <w:pPr>
@@ -217,6 +213,105 @@
           <w:lang w:val="es-MX"/>
         </w:rPr>
         <w:t>:</w:t>
+      </w:r>
+    </w:p>
+    <w:p>
+      <w:pPr>
+        <w:rPr>
+          <w:lang w:val="es-MX"/>
+        </w:rPr>
+      </w:pPr>
+    </w:p>
+    <w:p>
+      <w:pPr>
+        <w:rPr>
+          <w:b/>
+          <w:bCs/>
+          <w:lang w:val="es-MX"/>
+        </w:rPr>
+      </w:pPr>
+      <w:r>
+        <w:rPr>
+          <w:b/>
+          <w:bCs/>
+          <w:lang w:val="es-MX"/>
+        </w:rPr>
+        <w:t xml:space="preserve">Aplicación </w:t>
+      </w:r>
+      <w:proofErr w:type="spellStart"/>
+      <w:r>
+        <w:rPr>
+          <w:b/>
+          <w:bCs/>
+          <w:lang w:val="es-MX"/>
+        </w:rPr>
+        <w:t>Atmel</w:t>
+      </w:r>
+      <w:proofErr w:type="spellEnd"/>
+      <w:r>
+        <w:rPr>
+          <w:b/>
+          <w:bCs/>
+          <w:lang w:val="es-MX"/>
+        </w:rPr>
+        <w:t xml:space="preserve"> sin Framework</w:t>
+      </w:r>
+    </w:p>
+    <w:p>
+      <w:pPr>
+        <w:rPr>
+          <w:u w:val="single"/>
+          <w:lang w:val="es-MX"/>
+        </w:rPr>
+      </w:pPr>
+      <w:r>
+        <w:rPr>
+          <w:lang w:val="es-MX"/>
+        </w:rPr>
+        <w:t xml:space="preserve">Hora de Inicio de sesión: </w:t>
+      </w:r>
+      <w:r>
+        <w:rPr>
+          <w:lang w:val="es-MX"/>
+        </w:rPr>
+        <w:t>26/09/2020 13:29</w:t>
+      </w:r>
+    </w:p>
+    <w:p>
+      <w:pPr>
+        <w:rPr>
+          <w:lang w:val="es-MX"/>
+        </w:rPr>
+      </w:pPr>
+      <w:r>
+        <w:rPr>
+          <w:lang w:val="es-MX"/>
+        </w:rPr>
+        <w:t>Hora de cierre de sesión</w:t>
+      </w:r>
+      <w:r>
+        <w:rPr>
+          <w:lang w:val="es-MX"/>
+        </w:rPr>
+        <w:t>:</w:t>
+      </w:r>
+      <w:r>
+        <w:rPr>
+          <w:lang w:val="es-MX"/>
+        </w:rPr>
+        <w:t xml:space="preserve"> </w:t>
+      </w:r>
+      <w:r>
+        <w:rPr>
+          <w:lang w:val="es-MX"/>
+        </w:rPr>
+        <w:t xml:space="preserve">26/09/2020 </w:t>
+      </w:r>
+      <w:r>
+        <w:rPr>
+          <w:lang w:val="es-MX"/>
+        </w:rPr>
+        <w:t>17:12</w:t>
       </w:r>
     </w:p>
     <w:p>
@@ -228,7 +323,7 @@
     </w:p>
     <w:tbl>
       <w:tblPr>
-        <w:tblStyle w:val="TableGrid"/>
+        <w:tblStyle w:val="Tablaconcuadrcula"/>
         <w:tblpPr w:leftFromText="187" w:rightFromText="187" w:topFromText="230" w:bottomFromText="230" w:vertAnchor="text" w:horzAnchor="page" w:tblpXSpec="center" w:tblpY="1"/>
         <w:tblW w:w="5454" w:type="dxa"/>
         <w:tblLook w:val="04A0" w:firstRow="1" w:lastRow="0" w:firstColumn="1" w:lastColumn="0" w:noHBand="0" w:noVBand="1"/>
@@ -301,8 +396,16 @@
               <w:rPr>
                 <w:lang w:val="es-MX"/>
               </w:rPr>
-              <w:t>Número de Warnings</w:t>
-            </w:r>
+              <w:t xml:space="preserve">Número de </w:t>
+            </w:r>
+            <w:proofErr w:type="spellStart"/>
+            <w:r>
+              <w:rPr>
+                <w:lang w:val="es-MX"/>
+              </w:rPr>
+              <w:t>Warnings</w:t>
+            </w:r>
+            <w:proofErr w:type="spellEnd"/>
           </w:p>
         </w:tc>
       </w:tr>
@@ -340,19 +443,31 @@
                 <w:lang w:val="es-MX"/>
               </w:rPr>
             </w:pPr>
-          </w:p>
-        </w:tc>
-        <w:tc>
-          <w:tcPr>
-            <w:tcW w:w="0" w:type="auto"/>
-          </w:tcPr>
-          <w:p>
-            <w:pPr>
-              <w:jc w:val="center"/>
-              <w:rPr>
-                <w:lang w:val="es-MX"/>
-              </w:rPr>
-            </w:pPr>
+            <w:r>
+              <w:rPr>
+                <w:lang w:val="es-MX"/>
+              </w:rPr>
+              <w:t>7</w:t>
+            </w:r>
+          </w:p>
+        </w:tc>
+        <w:tc>
+          <w:tcPr>
+            <w:tcW w:w="0" w:type="auto"/>
+          </w:tcPr>
+          <w:p>
+            <w:pPr>
+              <w:jc w:val="center"/>
+              <w:rPr>
+                <w:lang w:val="es-MX"/>
+              </w:rPr>
+            </w:pPr>
+            <w:r>
+              <w:rPr>
+                <w:lang w:val="es-MX"/>
+              </w:rPr>
+              <w:t>1</w:t>
+            </w:r>
           </w:p>
         </w:tc>
       </w:tr>
@@ -390,19 +505,31 @@
                 <w:lang w:val="es-MX"/>
               </w:rPr>
             </w:pPr>
-          </w:p>
-        </w:tc>
-        <w:tc>
-          <w:tcPr>
-            <w:tcW w:w="0" w:type="auto"/>
-          </w:tcPr>
-          <w:p>
-            <w:pPr>
-              <w:jc w:val="center"/>
-              <w:rPr>
-                <w:lang w:val="es-MX"/>
-              </w:rPr>
-            </w:pPr>
+            <w:r>
+              <w:rPr>
+                <w:lang w:val="es-MX"/>
+              </w:rPr>
+              <w:t>0</w:t>
+            </w:r>
+          </w:p>
+        </w:tc>
+        <w:tc>
+          <w:tcPr>
+            <w:tcW w:w="0" w:type="auto"/>
+          </w:tcPr>
+          <w:p>
+            <w:pPr>
+              <w:jc w:val="center"/>
+              <w:rPr>
+                <w:lang w:val="es-MX"/>
+              </w:rPr>
+            </w:pPr>
+            <w:r>
+              <w:rPr>
+                <w:lang w:val="es-MX"/>
+              </w:rPr>
+              <w:t>0</w:t>
+            </w:r>
           </w:p>
         </w:tc>
       </w:tr>
@@ -440,19 +567,31 @@
                 <w:lang w:val="es-MX"/>
               </w:rPr>
             </w:pPr>
-          </w:p>
-        </w:tc>
-        <w:tc>
-          <w:tcPr>
-            <w:tcW w:w="0" w:type="auto"/>
-          </w:tcPr>
-          <w:p>
-            <w:pPr>
-              <w:jc w:val="center"/>
-              <w:rPr>
-                <w:lang w:val="es-MX"/>
-              </w:rPr>
-            </w:pPr>
+            <w:r>
+              <w:rPr>
+                <w:lang w:val="es-MX"/>
+              </w:rPr>
+              <w:t>15</w:t>
+            </w:r>
+          </w:p>
+        </w:tc>
+        <w:tc>
+          <w:tcPr>
+            <w:tcW w:w="0" w:type="auto"/>
+          </w:tcPr>
+          <w:p>
+            <w:pPr>
+              <w:jc w:val="center"/>
+              <w:rPr>
+                <w:lang w:val="es-MX"/>
+              </w:rPr>
+            </w:pPr>
+            <w:r>
+              <w:rPr>
+                <w:lang w:val="es-MX"/>
+              </w:rPr>
+              <w:t>3</w:t>
+            </w:r>
           </w:p>
         </w:tc>
       </w:tr>
@@ -490,19 +629,32 @@
                 <w:lang w:val="es-MX"/>
               </w:rPr>
             </w:pPr>
-          </w:p>
-        </w:tc>
-        <w:tc>
-          <w:tcPr>
-            <w:tcW w:w="0" w:type="auto"/>
-          </w:tcPr>
-          <w:p>
-            <w:pPr>
-              <w:jc w:val="center"/>
-              <w:rPr>
-                <w:lang w:val="es-MX"/>
-              </w:rPr>
-            </w:pPr>
+            <w:r>
+              <w:rPr>
+                <w:lang w:val="es-MX"/>
+              </w:rPr>
+              <w:t>0</w:t>
+            </w:r>
+          </w:p>
+        </w:tc>
+        <w:tc>
+          <w:tcPr>
+            <w:tcW w:w="0" w:type="auto"/>
+          </w:tcPr>
+          <w:p>
+            <w:pPr>
+              <w:jc w:val="center"/>
+              <w:rPr>
+                <w:u w:val="single"/>
+                <w:lang w:val="es-MX"/>
+              </w:rPr>
+            </w:pPr>
+            <w:r>
+              <w:rPr>
+                <w:lang w:val="es-MX"/>
+              </w:rPr>
+              <w:t>2</w:t>
+            </w:r>
           </w:p>
         </w:tc>
       </w:tr>
@@ -540,19 +692,155 @@
                 <w:lang w:val="es-MX"/>
               </w:rPr>
             </w:pPr>
-          </w:p>
-        </w:tc>
-        <w:tc>
-          <w:tcPr>
-            <w:tcW w:w="0" w:type="auto"/>
-          </w:tcPr>
-          <w:p>
-            <w:pPr>
-              <w:jc w:val="center"/>
-              <w:rPr>
-                <w:lang w:val="es-MX"/>
-              </w:rPr>
-            </w:pPr>
+            <w:r>
+              <w:rPr>
+                <w:lang w:val="es-MX"/>
+              </w:rPr>
+              <w:t>2</w:t>
+            </w:r>
+          </w:p>
+        </w:tc>
+        <w:tc>
+          <w:tcPr>
+            <w:tcW w:w="0" w:type="auto"/>
+          </w:tcPr>
+          <w:p>
+            <w:pPr>
+              <w:jc w:val="center"/>
+              <w:rPr>
+                <w:lang w:val="es-MX"/>
+              </w:rPr>
+            </w:pPr>
+            <w:r>
+              <w:rPr>
+                <w:lang w:val="es-MX"/>
+              </w:rPr>
+              <w:t>0</w:t>
+            </w:r>
+          </w:p>
+        </w:tc>
+      </w:tr>
+      <w:tr>
+        <w:trPr>
+          <w:trHeight w:val="281"/>
+        </w:trPr>
+        <w:tc>
+          <w:tcPr>
+            <w:tcW w:w="0" w:type="auto"/>
+          </w:tcPr>
+          <w:p>
+            <w:pPr>
+              <w:jc w:val="center"/>
+              <w:rPr>
+                <w:lang w:val="es-MX"/>
+              </w:rPr>
+            </w:pPr>
+            <w:r>
+              <w:rPr>
+                <w:lang w:val="es-MX"/>
+              </w:rPr>
+              <w:t>6</w:t>
+            </w:r>
+          </w:p>
+        </w:tc>
+        <w:tc>
+          <w:tcPr>
+            <w:tcW w:w="0" w:type="auto"/>
+          </w:tcPr>
+          <w:p>
+            <w:pPr>
+              <w:jc w:val="center"/>
+              <w:rPr>
+                <w:lang w:val="es-MX"/>
+              </w:rPr>
+            </w:pPr>
+            <w:r>
+              <w:rPr>
+                <w:lang w:val="es-MX"/>
+              </w:rPr>
+              <w:t>1</w:t>
+            </w:r>
+          </w:p>
+        </w:tc>
+        <w:tc>
+          <w:tcPr>
+            <w:tcW w:w="0" w:type="auto"/>
+          </w:tcPr>
+          <w:p>
+            <w:pPr>
+              <w:jc w:val="center"/>
+              <w:rPr>
+                <w:lang w:val="es-MX"/>
+              </w:rPr>
+            </w:pPr>
+            <w:r>
+              <w:rPr>
+                <w:lang w:val="es-MX"/>
+              </w:rPr>
+              <w:t>0</w:t>
+            </w:r>
+          </w:p>
+        </w:tc>
+      </w:tr>
+      <w:tr>
+        <w:trPr>
+          <w:trHeight w:val="281"/>
+        </w:trPr>
+        <w:tc>
+          <w:tcPr>
+            <w:tcW w:w="0" w:type="auto"/>
+          </w:tcPr>
+          <w:p>
+            <w:pPr>
+              <w:jc w:val="center"/>
+              <w:rPr>
+                <w:lang w:val="es-MX"/>
+              </w:rPr>
+            </w:pPr>
+            <w:r>
+              <w:rPr>
+                <w:lang w:val="es-MX"/>
+              </w:rPr>
+              <w:t>7</w:t>
+            </w:r>
+          </w:p>
+        </w:tc>
+        <w:tc>
+          <w:tcPr>
+            <w:tcW w:w="0" w:type="auto"/>
+          </w:tcPr>
+          <w:p>
+            <w:pPr>
+              <w:jc w:val="center"/>
+              <w:rPr>
+                <w:lang w:val="es-MX"/>
+              </w:rPr>
+            </w:pPr>
+            <w:r>
+              <w:rPr>
+                <w:lang w:val="es-MX"/>
+              </w:rPr>
+              <w:t>0</w:t>
+            </w:r>
+          </w:p>
+        </w:tc>
+        <w:tc>
+          <w:tcPr>
+            <w:tcW w:w="0" w:type="auto"/>
+          </w:tcPr>
+          <w:p>
+            <w:pPr>
+              <w:jc w:val="center"/>
+              <w:rPr>
+                <w:lang w:val="es-MX"/>
+              </w:rPr>
+            </w:pPr>
+            <w:r>
+              <w:rPr>
+                <w:lang w:val="es-MX"/>
+              </w:rPr>
+              <w:t>0</w:t>
+            </w:r>
           </w:p>
         </w:tc>
       </w:tr>
@@ -567,6 +855,7 @@
     <w:p>
       <w:pPr>
         <w:rPr>
+          <w:u w:val="single"/>
           <w:lang w:val="es-MX"/>
         </w:rPr>
       </w:pPr>
@@ -702,7 +991,7 @@
     </w:p>
     <w:tbl>
       <w:tblPr>
-        <w:tblStyle w:val="TableGrid"/>
+        <w:tblStyle w:val="Tablaconcuadrcula"/>
         <w:tblpPr w:leftFromText="187" w:rightFromText="187" w:topFromText="230" w:bottomFromText="230" w:vertAnchor="text" w:horzAnchor="page" w:tblpXSpec="center" w:tblpY="1"/>
         <w:tblW w:w="5454" w:type="dxa"/>
         <w:tblLook w:val="04A0" w:firstRow="1" w:lastRow="0" w:firstColumn="1" w:lastColumn="0" w:noHBand="0" w:noVBand="1"/>
@@ -769,8 +1058,16 @@
               <w:rPr>
                 <w:lang w:val="es-MX"/>
               </w:rPr>
-              <w:t>Número de Warnings</w:t>
-            </w:r>
+              <w:t xml:space="preserve">Número de </w:t>
+            </w:r>
+            <w:proofErr w:type="spellStart"/>
+            <w:r>
+              <w:rPr>
+                <w:lang w:val="es-MX"/>
+              </w:rPr>
+              <w:t>Warnings</w:t>
+            </w:r>
+            <w:proofErr w:type="spellEnd"/>
           </w:p>
         </w:tc>
       </w:tr>
@@ -1108,7 +1405,7 @@
     </w:p>
     <w:tbl>
       <w:tblPr>
-        <w:tblStyle w:val="TableGrid"/>
+        <w:tblStyle w:val="Tablaconcuadrcula"/>
         <w:tblpPr w:leftFromText="187" w:rightFromText="187" w:topFromText="230" w:bottomFromText="230" w:vertAnchor="text" w:horzAnchor="page" w:tblpXSpec="center" w:tblpY="1"/>
         <w:tblW w:w="5454" w:type="dxa"/>
         <w:tblLook w:val="04A0" w:firstRow="1" w:lastRow="0" w:firstColumn="1" w:lastColumn="0" w:noHBand="0" w:noVBand="1"/>
@@ -1175,8 +1472,16 @@
               <w:rPr>
                 <w:lang w:val="es-MX"/>
               </w:rPr>
-              <w:t>Número de Warnings</w:t>
-            </w:r>
+              <w:t xml:space="preserve">Número de </w:t>
+            </w:r>
+            <w:proofErr w:type="spellStart"/>
+            <w:r>
+              <w:rPr>
+                <w:lang w:val="es-MX"/>
+              </w:rPr>
+              <w:t>Warnings</w:t>
+            </w:r>
+            <w:proofErr w:type="spellEnd"/>
           </w:p>
         </w:tc>
       </w:tr>
@@ -1494,22 +1799,32 @@
           <w:bCs/>
           <w:lang w:val="es-MX"/>
         </w:rPr>
-        <w:t>Aplicación Atmel</w:t>
-      </w:r>
+        <w:t xml:space="preserve">Aplicación </w:t>
+      </w:r>
+      <w:proofErr w:type="spellStart"/>
       <w:r>
         <w:rPr>
           <w:b/>
           <w:bCs/>
           <w:lang w:val="es-MX"/>
         </w:rPr>
-        <w:t xml:space="preserve"> con</w:t>
-      </w:r>
+        <w:t>Atmel</w:t>
+      </w:r>
+      <w:proofErr w:type="spellEnd"/>
       <w:r>
         <w:rPr>
           <w:b/>
           <w:bCs/>
           <w:lang w:val="es-MX"/>
         </w:rPr>
+        <w:t xml:space="preserve"> con</w:t>
+      </w:r>
+      <w:r>
+        <w:rPr>
+          <w:b/>
+          <w:bCs/>
+          <w:lang w:val="es-MX"/>
+        </w:rPr>
         <w:t xml:space="preserve"> Framework</w:t>
       </w:r>
     </w:p>
@@ -1554,7 +1869,7 @@
     </w:p>
     <w:tbl>
       <w:tblPr>
-        <w:tblStyle w:val="TableGrid"/>
+        <w:tblStyle w:val="Tablaconcuadrcula"/>
         <w:tblpPr w:leftFromText="187" w:rightFromText="187" w:topFromText="230" w:bottomFromText="230" w:vertAnchor="text" w:horzAnchor="page" w:tblpXSpec="center" w:tblpY="1"/>
         <w:tblW w:w="5454" w:type="dxa"/>
         <w:tblLook w:val="04A0" w:firstRow="1" w:lastRow="0" w:firstColumn="1" w:lastColumn="0" w:noHBand="0" w:noVBand="1"/>
@@ -1621,8 +1936,16 @@
               <w:rPr>
                 <w:lang w:val="es-MX"/>
               </w:rPr>
-              <w:t>Número de Warnings</w:t>
-            </w:r>
+              <w:t xml:space="preserve">Número de </w:t>
+            </w:r>
+            <w:proofErr w:type="spellStart"/>
+            <w:r>
+              <w:rPr>
+                <w:lang w:val="es-MX"/>
+              </w:rPr>
+              <w:t>Warnings</w:t>
+            </w:r>
+            <w:proofErr w:type="spellEnd"/>
           </w:p>
         </w:tc>
       </w:tr>
@@ -1936,7 +2259,6 @@
         <w:rPr>
           <w:lang w:val="es-MX"/>
         </w:rPr>
-        <w:lastRenderedPageBreak/>
         <w:t xml:space="preserve">Hora de Inicio de sesión: </w:t>
       </w:r>
     </w:p>
@@ -1968,7 +2290,7 @@
     </w:p>
     <w:tbl>
       <w:tblPr>
-        <w:tblStyle w:val="TableGrid"/>
+        <w:tblStyle w:val="Tablaconcuadrcula"/>
         <w:tblpPr w:leftFromText="187" w:rightFromText="187" w:topFromText="230" w:bottomFromText="230" w:vertAnchor="text" w:horzAnchor="page" w:tblpXSpec="center" w:tblpY="1"/>
         <w:tblW w:w="5454" w:type="dxa"/>
         <w:tblLook w:val="04A0" w:firstRow="1" w:lastRow="0" w:firstColumn="1" w:lastColumn="0" w:noHBand="0" w:noVBand="1"/>
@@ -2035,8 +2357,16 @@
               <w:rPr>
                 <w:lang w:val="es-MX"/>
               </w:rPr>
-              <w:t>Número de Warnings</w:t>
-            </w:r>
+              <w:t xml:space="preserve">Número de </w:t>
+            </w:r>
+            <w:proofErr w:type="spellStart"/>
+            <w:r>
+              <w:rPr>
+                <w:lang w:val="es-MX"/>
+              </w:rPr>
+              <w:t>Warnings</w:t>
+            </w:r>
+            <w:proofErr w:type="spellEnd"/>
           </w:p>
         </w:tc>
       </w:tr>
@@ -2374,7 +2704,7 @@
     </w:p>
     <w:tbl>
       <w:tblPr>
-        <w:tblStyle w:val="TableGrid"/>
+        <w:tblStyle w:val="Tablaconcuadrcula"/>
         <w:tblpPr w:leftFromText="187" w:rightFromText="187" w:topFromText="230" w:bottomFromText="230" w:vertAnchor="text" w:horzAnchor="page" w:tblpXSpec="center" w:tblpY="1"/>
         <w:tblW w:w="5454" w:type="dxa"/>
         <w:tblLook w:val="04A0" w:firstRow="1" w:lastRow="0" w:firstColumn="1" w:lastColumn="0" w:noHBand="0" w:noVBand="1"/>
@@ -2441,8 +2771,16 @@
               <w:rPr>
                 <w:lang w:val="es-MX"/>
               </w:rPr>
-              <w:t>Número de Warnings</w:t>
-            </w:r>
+              <w:t xml:space="preserve">Número de </w:t>
+            </w:r>
+            <w:proofErr w:type="spellStart"/>
+            <w:r>
+              <w:rPr>
+                <w:lang w:val="es-MX"/>
+              </w:rPr>
+              <w:t>Warnings</w:t>
+            </w:r>
+            <w:proofErr w:type="spellEnd"/>
           </w:p>
         </w:tc>
       </w:tr>
@@ -2816,7 +3154,7 @@
     </w:p>
     <w:tbl>
       <w:tblPr>
-        <w:tblStyle w:val="TableGrid"/>
+        <w:tblStyle w:val="Tablaconcuadrcula"/>
         <w:tblpPr w:leftFromText="187" w:rightFromText="187" w:topFromText="230" w:bottomFromText="230" w:vertAnchor="text" w:horzAnchor="page" w:tblpXSpec="center" w:tblpY="1"/>
         <w:tblW w:w="5454" w:type="dxa"/>
         <w:tblLook w:val="04A0" w:firstRow="1" w:lastRow="0" w:firstColumn="1" w:lastColumn="0" w:noHBand="0" w:noVBand="1"/>
@@ -2883,8 +3221,16 @@
               <w:rPr>
                 <w:lang w:val="es-MX"/>
               </w:rPr>
-              <w:t>Número de Warnings</w:t>
-            </w:r>
+              <w:t xml:space="preserve">Número de </w:t>
+            </w:r>
+            <w:proofErr w:type="spellStart"/>
+            <w:r>
+              <w:rPr>
+                <w:lang w:val="es-MX"/>
+              </w:rPr>
+              <w:t>Warnings</w:t>
+            </w:r>
+            <w:proofErr w:type="spellEnd"/>
           </w:p>
         </w:tc>
       </w:tr>
@@ -3198,7 +3544,6 @@
         <w:rPr>
           <w:lang w:val="es-MX"/>
         </w:rPr>
-        <w:lastRenderedPageBreak/>
         <w:t xml:space="preserve">Hora de Inicio de sesión: </w:t>
       </w:r>
     </w:p>
@@ -3230,7 +3575,7 @@
     </w:p>
     <w:tbl>
       <w:tblPr>
-        <w:tblStyle w:val="TableGrid"/>
+        <w:tblStyle w:val="Tablaconcuadrcula"/>
         <w:tblpPr w:leftFromText="187" w:rightFromText="187" w:topFromText="230" w:bottomFromText="230" w:vertAnchor="text" w:horzAnchor="page" w:tblpXSpec="center" w:tblpY="1"/>
         <w:tblW w:w="5454" w:type="dxa"/>
         <w:tblLook w:val="04A0" w:firstRow="1" w:lastRow="0" w:firstColumn="1" w:lastColumn="0" w:noHBand="0" w:noVBand="1"/>
@@ -3297,8 +3642,16 @@
               <w:rPr>
                 <w:lang w:val="es-MX"/>
               </w:rPr>
-              <w:t>Número de Warnings</w:t>
-            </w:r>
+              <w:t xml:space="preserve">Número de </w:t>
+            </w:r>
+            <w:proofErr w:type="spellStart"/>
+            <w:r>
+              <w:rPr>
+                <w:lang w:val="es-MX"/>
+              </w:rPr>
+              <w:t>Warnings</w:t>
+            </w:r>
+            <w:proofErr w:type="spellEnd"/>
           </w:p>
         </w:tc>
       </w:tr>
@@ -3629,7 +3982,7 @@
     </w:p>
     <w:tbl>
       <w:tblPr>
-        <w:tblStyle w:val="TableGrid"/>
+        <w:tblStyle w:val="Tablaconcuadrcula"/>
         <w:tblpPr w:leftFromText="187" w:rightFromText="187" w:topFromText="230" w:bottomFromText="230" w:vertAnchor="text" w:horzAnchor="page" w:tblpXSpec="center" w:tblpY="1"/>
         <w:tblW w:w="5454" w:type="dxa"/>
         <w:tblLook w:val="04A0" w:firstRow="1" w:lastRow="0" w:firstColumn="1" w:lastColumn="0" w:noHBand="0" w:noVBand="1"/>
@@ -3696,8 +4049,16 @@
               <w:rPr>
                 <w:lang w:val="es-MX"/>
               </w:rPr>
-              <w:t>Número de Warnings</w:t>
-            </w:r>
+              <w:t xml:space="preserve">Número de </w:t>
+            </w:r>
+            <w:proofErr w:type="spellStart"/>
+            <w:r>
+              <w:rPr>
+                <w:lang w:val="es-MX"/>
+              </w:rPr>
+              <w:t>Warnings</w:t>
+            </w:r>
+            <w:proofErr w:type="spellEnd"/>
           </w:p>
         </w:tc>
       </w:tr>
@@ -4061,7 +4422,7 @@
     </w:p>
     <w:tbl>
       <w:tblPr>
-        <w:tblStyle w:val="TableGrid"/>
+        <w:tblStyle w:val="Tablaconcuadrcula"/>
         <w:tblpPr w:leftFromText="187" w:rightFromText="187" w:topFromText="230" w:bottomFromText="230" w:vertAnchor="text" w:horzAnchor="page" w:tblpXSpec="center" w:tblpY="1"/>
         <w:tblW w:w="5454" w:type="dxa"/>
         <w:tblLook w:val="04A0" w:firstRow="1" w:lastRow="0" w:firstColumn="1" w:lastColumn="0" w:noHBand="0" w:noVBand="1"/>
@@ -4128,8 +4489,16 @@
               <w:rPr>
                 <w:lang w:val="es-MX"/>
               </w:rPr>
-              <w:t>Número de Warnings</w:t>
-            </w:r>
+              <w:t xml:space="preserve">Número de </w:t>
+            </w:r>
+            <w:proofErr w:type="spellStart"/>
+            <w:r>
+              <w:rPr>
+                <w:lang w:val="es-MX"/>
+              </w:rPr>
+              <w:t>Warnings</w:t>
+            </w:r>
+            <w:proofErr w:type="spellEnd"/>
           </w:p>
         </w:tc>
       </w:tr>
@@ -4457,7 +4826,6 @@
         <w:rPr>
           <w:lang w:val="es-MX"/>
         </w:rPr>
-        <w:lastRenderedPageBreak/>
         <w:t xml:space="preserve">Hora de Inicio de sesión: </w:t>
       </w:r>
     </w:p>
@@ -4489,7 +4857,7 @@
     </w:p>
     <w:tbl>
       <w:tblPr>
-        <w:tblStyle w:val="TableGrid"/>
+        <w:tblStyle w:val="Tablaconcuadrcula"/>
         <w:tblpPr w:leftFromText="187" w:rightFromText="187" w:topFromText="230" w:bottomFromText="230" w:vertAnchor="text" w:horzAnchor="page" w:tblpXSpec="center" w:tblpY="1"/>
         <w:tblW w:w="5454" w:type="dxa"/>
         <w:tblLook w:val="04A0" w:firstRow="1" w:lastRow="0" w:firstColumn="1" w:lastColumn="0" w:noHBand="0" w:noVBand="1"/>
@@ -4556,8 +4924,16 @@
               <w:rPr>
                 <w:lang w:val="es-MX"/>
               </w:rPr>
-              <w:t>Número de Warnings</w:t>
-            </w:r>
+              <w:t xml:space="preserve">Número de </w:t>
+            </w:r>
+            <w:proofErr w:type="spellStart"/>
+            <w:r>
+              <w:rPr>
+                <w:lang w:val="es-MX"/>
+              </w:rPr>
+              <w:t>Warnings</w:t>
+            </w:r>
+            <w:proofErr w:type="spellEnd"/>
           </w:p>
         </w:tc>
       </w:tr>
@@ -4888,7 +5264,7 @@
     </w:p>
     <w:tbl>
       <w:tblPr>
-        <w:tblStyle w:val="TableGrid"/>
+        <w:tblStyle w:val="Tablaconcuadrcula"/>
         <w:tblpPr w:leftFromText="187" w:rightFromText="187" w:topFromText="230" w:bottomFromText="230" w:vertAnchor="text" w:horzAnchor="page" w:tblpXSpec="center" w:tblpY="1"/>
         <w:tblW w:w="5454" w:type="dxa"/>
         <w:tblLook w:val="04A0" w:firstRow="1" w:lastRow="0" w:firstColumn="1" w:lastColumn="0" w:noHBand="0" w:noVBand="1"/>
@@ -4955,8 +5331,16 @@
               <w:rPr>
                 <w:lang w:val="es-MX"/>
               </w:rPr>
-              <w:t>Número de Warnings</w:t>
-            </w:r>
+              <w:t xml:space="preserve">Número de </w:t>
+            </w:r>
+            <w:proofErr w:type="spellStart"/>
+            <w:r>
+              <w:rPr>
+                <w:lang w:val="es-MX"/>
+              </w:rPr>
+              <w:t>Warnings</w:t>
+            </w:r>
+            <w:proofErr w:type="spellEnd"/>
           </w:p>
         </w:tc>
       </w:tr>
@@ -5263,6 +5647,7 @@
           <w:lang w:val="es-MX"/>
         </w:rPr>
       </w:pPr>
+      <w:proofErr w:type="spellStart"/>
       <w:r>
         <w:rPr>
           <w:b/>
@@ -5273,10 +5658,11 @@
         </w:rPr>
         <w:t>Feedback</w:t>
       </w:r>
-    </w:p>
-    <w:p>
-      <w:pPr>
-        <w:pStyle w:val="ListParagraph"/>
+      <w:proofErr w:type="spellEnd"/>
+    </w:p>
+    <w:p>
+      <w:pPr>
+        <w:pStyle w:val="Prrafodelista"/>
         <w:numPr>
           <w:ilvl w:val="0"/>
           <w:numId w:val="1"/>
@@ -5297,6 +5683,7 @@
         </w:rPr>
         <w:t xml:space="preserve">que tan difícil le pareció desarrollar las aplicaciones sin utilizar el </w:t>
       </w:r>
+      <w:proofErr w:type="spellStart"/>
       <w:r>
         <w:rPr>
           <w:i/>
@@ -5305,6 +5692,7 @@
         </w:rPr>
         <w:t>framework</w:t>
       </w:r>
+      <w:proofErr w:type="spellEnd"/>
       <w:r>
         <w:rPr>
           <w:i/>
@@ -5322,7 +5710,7 @@
     </w:p>
     <w:p>
       <w:pPr>
-        <w:pStyle w:val="ListParagraph"/>
+        <w:pStyle w:val="Prrafodelista"/>
         <w:numPr>
           <w:ilvl w:val="0"/>
           <w:numId w:val="2"/>
@@ -5331,17 +5719,19 @@
           <w:lang w:val="es-MX"/>
         </w:rPr>
       </w:pPr>
-      <w:bookmarkStart w:id="0" w:name="_Hlk51166259"/>
+      <w:bookmarkStart w:id="1" w:name="_Hlk51166259"/>
+      <w:proofErr w:type="spellStart"/>
       <w:r>
         <w:rPr>
           <w:lang w:val="es-MX"/>
         </w:rPr>
         <w:t>Atmel</w:t>
       </w:r>
-    </w:p>
-    <w:p>
-      <w:pPr>
-        <w:pStyle w:val="ListParagraph"/>
+      <w:proofErr w:type="spellEnd"/>
+    </w:p>
+    <w:p>
+      <w:pPr>
+        <w:pStyle w:val="Prrafodelista"/>
         <w:numPr>
           <w:ilvl w:val="0"/>
           <w:numId w:val="2"/>
@@ -5357,18 +5747,18 @@
         <w:t>NXP</w:t>
       </w:r>
     </w:p>
-    <w:bookmarkEnd w:id="0"/>
-    <w:p>
-      <w:pPr>
-        <w:pStyle w:val="ListParagraph"/>
-        <w:rPr>
-          <w:lang w:val="es-MX"/>
-        </w:rPr>
-      </w:pPr>
-    </w:p>
-    <w:p>
-      <w:pPr>
-        <w:pStyle w:val="ListParagraph"/>
+    <w:bookmarkEnd w:id="1"/>
+    <w:p>
+      <w:pPr>
+        <w:pStyle w:val="Prrafodelista"/>
+        <w:rPr>
+          <w:lang w:val="es-MX"/>
+        </w:rPr>
+      </w:pPr>
+    </w:p>
+    <w:p>
+      <w:pPr>
+        <w:pStyle w:val="Prrafodelista"/>
         <w:numPr>
           <w:ilvl w:val="0"/>
           <w:numId w:val="1"/>
@@ -5389,6 +5779,7 @@
         </w:rPr>
         <w:t xml:space="preserve">que tan difícil le pareció desarrollar las aplicaciones utilizando el </w:t>
       </w:r>
+      <w:proofErr w:type="spellStart"/>
       <w:r>
         <w:rPr>
           <w:i/>
@@ -5397,6 +5788,7 @@
         </w:rPr>
         <w:t>framework</w:t>
       </w:r>
+      <w:proofErr w:type="spellEnd"/>
       <w:r>
         <w:rPr>
           <w:i/>
@@ -5409,24 +5801,12 @@
         <w:rPr>
           <w:lang w:val="es-MX"/>
         </w:rPr>
-        <w:t xml:space="preserve">y </w:t>
-      </w:r>
-      <w:r>
-        <w:rPr>
-          <w:lang w:val="es-MX"/>
-        </w:rPr>
-        <w:t>por qué</w:t>
-      </w:r>
-      <w:r>
-        <w:rPr>
-          <w:lang w:val="es-MX"/>
-        </w:rPr>
-        <w:t>.</w:t>
-      </w:r>
-    </w:p>
-    <w:p>
-      <w:pPr>
-        <w:pStyle w:val="ListParagraph"/>
+        <w:t>y por qué.</w:t>
+      </w:r>
+    </w:p>
+    <w:p>
+      <w:pPr>
+        <w:pStyle w:val="Prrafodelista"/>
         <w:numPr>
           <w:ilvl w:val="0"/>
           <w:numId w:val="3"/>
@@ -5435,16 +5815,18 @@
           <w:lang w:val="es-MX"/>
         </w:rPr>
       </w:pPr>
+      <w:proofErr w:type="spellStart"/>
       <w:r>
         <w:rPr>
           <w:lang w:val="es-MX"/>
         </w:rPr>
         <w:t>Atmel</w:t>
       </w:r>
-    </w:p>
-    <w:p>
-      <w:pPr>
-        <w:pStyle w:val="ListParagraph"/>
+      <w:proofErr w:type="spellEnd"/>
+    </w:p>
+    <w:p>
+      <w:pPr>
+        <w:pStyle w:val="Prrafodelista"/>
         <w:numPr>
           <w:ilvl w:val="0"/>
           <w:numId w:val="3"/>
@@ -5462,7 +5844,7 @@
     </w:p>
     <w:p>
       <w:pPr>
-        <w:pStyle w:val="ListParagraph"/>
+        <w:pStyle w:val="Prrafodelista"/>
         <w:ind w:left="1080"/>
         <w:rPr>
           <w:lang w:val="es-MX"/>
@@ -5471,7 +5853,7 @@
     </w:p>
     <w:p>
       <w:pPr>
-        <w:pStyle w:val="ListParagraph"/>
+        <w:pStyle w:val="Prrafodelista"/>
         <w:numPr>
           <w:ilvl w:val="0"/>
           <w:numId w:val="1"/>
@@ -5486,6 +5868,7 @@
         </w:rPr>
         <w:t xml:space="preserve">Califique del 1 al 5, siendo 5 lo más alto, que tan amigable cree que son los nombres utilizados en las funciones y las etiquetas dentro del </w:t>
       </w:r>
+      <w:proofErr w:type="spellStart"/>
       <w:r>
         <w:rPr>
           <w:i/>
@@ -5494,6 +5877,7 @@
         </w:rPr>
         <w:t>framework</w:t>
       </w:r>
+      <w:proofErr w:type="spellEnd"/>
       <w:r>
         <w:rPr>
           <w:lang w:val="es-MX"/>
@@ -5503,23 +5887,23 @@
     </w:p>
     <w:p>
       <w:pPr>
-        <w:pStyle w:val="ListParagraph"/>
-        <w:rPr>
-          <w:lang w:val="es-MX"/>
-        </w:rPr>
-      </w:pPr>
-    </w:p>
-    <w:p>
-      <w:pPr>
-        <w:pStyle w:val="ListParagraph"/>
-        <w:rPr>
-          <w:lang w:val="es-MX"/>
-        </w:rPr>
-      </w:pPr>
-    </w:p>
-    <w:p>
-      <w:pPr>
-        <w:pStyle w:val="ListParagraph"/>
+        <w:pStyle w:val="Prrafodelista"/>
+        <w:rPr>
+          <w:lang w:val="es-MX"/>
+        </w:rPr>
+      </w:pPr>
+    </w:p>
+    <w:p>
+      <w:pPr>
+        <w:pStyle w:val="Prrafodelista"/>
+        <w:rPr>
+          <w:lang w:val="es-MX"/>
+        </w:rPr>
+      </w:pPr>
+    </w:p>
+    <w:p>
+      <w:pPr>
+        <w:pStyle w:val="Prrafodelista"/>
         <w:numPr>
           <w:ilvl w:val="0"/>
           <w:numId w:val="1"/>
@@ -5532,16 +5916,25 @@
         <w:rPr>
           <w:lang w:val="es-MX"/>
         </w:rPr>
-        <w:lastRenderedPageBreak/>
         <w:t xml:space="preserve">Por favor indique oportunidades de mejora que cree que pueda tener el </w:t>
       </w:r>
+      <w:proofErr w:type="spellStart"/>
       <w:r>
         <w:rPr>
           <w:i/>
           <w:iCs/>
           <w:lang w:val="es-MX"/>
         </w:rPr>
-        <w:t xml:space="preserve">framework </w:t>
+        <w:t>framework</w:t>
+      </w:r>
+      <w:proofErr w:type="spellEnd"/>
+      <w:r>
+        <w:rPr>
+          <w:i/>
+          <w:iCs/>
+          <w:lang w:val="es-MX"/>
+        </w:rPr>
+        <w:t xml:space="preserve"> </w:t>
       </w:r>
       <w:r>
         <w:rPr>
@@ -5552,23 +5945,23 @@
     </w:p>
     <w:p>
       <w:pPr>
-        <w:pStyle w:val="ListParagraph"/>
-        <w:rPr>
-          <w:lang w:val="es-MX"/>
-        </w:rPr>
-      </w:pPr>
-    </w:p>
-    <w:p>
-      <w:pPr>
-        <w:pStyle w:val="ListParagraph"/>
-        <w:rPr>
-          <w:lang w:val="es-MX"/>
-        </w:rPr>
-      </w:pPr>
-    </w:p>
-    <w:p>
-      <w:pPr>
-        <w:pStyle w:val="ListParagraph"/>
+        <w:pStyle w:val="Prrafodelista"/>
+        <w:rPr>
+          <w:lang w:val="es-MX"/>
+        </w:rPr>
+      </w:pPr>
+    </w:p>
+    <w:p>
+      <w:pPr>
+        <w:pStyle w:val="Prrafodelista"/>
+        <w:rPr>
+          <w:lang w:val="es-MX"/>
+        </w:rPr>
+      </w:pPr>
+    </w:p>
+    <w:p>
+      <w:pPr>
+        <w:pStyle w:val="Prrafodelista"/>
         <w:numPr>
           <w:ilvl w:val="0"/>
           <w:numId w:val="1"/>
@@ -5595,6 +5988,7 @@
         </w:rPr>
         <w:t xml:space="preserve"> </w:t>
       </w:r>
+      <w:proofErr w:type="spellStart"/>
       <w:r>
         <w:rPr>
           <w:i/>
@@ -5603,6 +5997,7 @@
         </w:rPr>
         <w:t>framework</w:t>
       </w:r>
+      <w:proofErr w:type="spellEnd"/>
       <w:r>
         <w:rPr>
           <w:lang w:val="es-MX"/>
@@ -5612,23 +6007,23 @@
     </w:p>
     <w:p>
       <w:pPr>
-        <w:pStyle w:val="ListParagraph"/>
-        <w:rPr>
-          <w:lang w:val="es-MX"/>
-        </w:rPr>
-      </w:pPr>
-    </w:p>
-    <w:p>
-      <w:pPr>
-        <w:pStyle w:val="ListParagraph"/>
-        <w:rPr>
-          <w:lang w:val="es-MX"/>
-        </w:rPr>
-      </w:pPr>
-    </w:p>
-    <w:p>
-      <w:pPr>
-        <w:pStyle w:val="ListParagraph"/>
+        <w:pStyle w:val="Prrafodelista"/>
+        <w:rPr>
+          <w:lang w:val="es-MX"/>
+        </w:rPr>
+      </w:pPr>
+    </w:p>
+    <w:p>
+      <w:pPr>
+        <w:pStyle w:val="Prrafodelista"/>
+        <w:rPr>
+          <w:lang w:val="es-MX"/>
+        </w:rPr>
+      </w:pPr>
+    </w:p>
+    <w:p>
+      <w:pPr>
+        <w:pStyle w:val="Prrafodelista"/>
         <w:numPr>
           <w:ilvl w:val="0"/>
           <w:numId w:val="1"/>
@@ -5647,28 +6042,42 @@
         <w:rPr>
           <w:lang w:val="es-MX"/>
         </w:rPr>
-        <w:t>experiencia desarrollando con el framework.</w:t>
-      </w:r>
-    </w:p>
-    <w:p>
-      <w:pPr>
-        <w:pStyle w:val="ListParagraph"/>
-        <w:rPr>
-          <w:lang w:val="es-MX"/>
-        </w:rPr>
-      </w:pPr>
-    </w:p>
-    <w:p>
-      <w:pPr>
-        <w:pStyle w:val="ListParagraph"/>
-        <w:rPr>
-          <w:lang w:val="es-MX"/>
-        </w:rPr>
-      </w:pPr>
-    </w:p>
-    <w:p>
-      <w:pPr>
-        <w:pStyle w:val="ListParagraph"/>
+        <w:t xml:space="preserve">experiencia desarrollando con el </w:t>
+      </w:r>
+      <w:proofErr w:type="spellStart"/>
+      <w:r>
+        <w:rPr>
+          <w:lang w:val="es-MX"/>
+        </w:rPr>
+        <w:t>framework</w:t>
+      </w:r>
+      <w:proofErr w:type="spellEnd"/>
+      <w:r>
+        <w:rPr>
+          <w:lang w:val="es-MX"/>
+        </w:rPr>
+        <w:t>.</w:t>
+      </w:r>
+    </w:p>
+    <w:p>
+      <w:pPr>
+        <w:pStyle w:val="Prrafodelista"/>
+        <w:rPr>
+          <w:lang w:val="es-MX"/>
+        </w:rPr>
+      </w:pPr>
+    </w:p>
+    <w:p>
+      <w:pPr>
+        <w:pStyle w:val="Prrafodelista"/>
+        <w:rPr>
+          <w:lang w:val="es-MX"/>
+        </w:rPr>
+      </w:pPr>
+    </w:p>
+    <w:p>
+      <w:pPr>
+        <w:pStyle w:val="Prrafodelista"/>
         <w:numPr>
           <w:ilvl w:val="0"/>
           <w:numId w:val="1"/>
@@ -5693,12 +6102,26 @@
         <w:rPr>
           <w:lang w:val="es-MX"/>
         </w:rPr>
-        <w:t xml:space="preserve"> e indique el por qué de su respuesta.</w:t>
-      </w:r>
-    </w:p>
-    <w:p>
-      <w:pPr>
-        <w:pStyle w:val="ListParagraph"/>
+        <w:t xml:space="preserve"> e indique el </w:t>
+      </w:r>
+      <w:proofErr w:type="spellStart"/>
+      <w:r>
+        <w:rPr>
+          <w:lang w:val="es-MX"/>
+        </w:rPr>
+        <w:t>por qué</w:t>
+      </w:r>
+      <w:proofErr w:type="spellEnd"/>
+      <w:r>
+        <w:rPr>
+          <w:lang w:val="es-MX"/>
+        </w:rPr>
+        <w:t xml:space="preserve"> de su respuesta.</w:t>
+      </w:r>
+    </w:p>
+    <w:p>
+      <w:pPr>
+        <w:pStyle w:val="Prrafodelista"/>
         <w:rPr>
           <w:lang w:val="es-MX"/>
         </w:rPr>
@@ -5727,7 +6150,7 @@
 </file>
 
 <file path=word/numbering.xml><?xml version="1.0" encoding="utf-8"?>
-<w:numbering xmlns:wpc="http://schemas.microsoft.com/office/word/2010/wordprocessingCanvas" xmlns:cx="http://schemas.microsoft.com/office/drawing/2014/chartex" xmlns:cx1="http://schemas.microsoft.com/office/drawing/2015/9/8/chartex" xmlns:cx2="http://schemas.microsoft.com/office/drawing/2015/10/21/chartex" xmlns:cx3="http://schemas.microsoft.com/office/drawing/2016/5/9/chartex" xmlns:cx4="http://schemas.microsoft.com/office/drawing/2016/5/10/chartex" xmlns:cx5="http://schemas.microsoft.com/office/drawing/2016/5/11/chartex" xmlns:cx6="http://schemas.microsoft.com/office/drawing/2016/5/12/chartex" xmlns:cx7="http://schemas.microsoft.com/office/drawing/2016/5/13/chartex" xmlns:cx8="http://schemas.microsoft.com/office/drawing/2016/5/14/chartex" xmlns:mc="http://schemas.openxmlformats.org/markup-compatibility/2006" xmlns:aink="http://schemas.microsoft.com/office/drawing/2016/ink" xmlns:am3d="http://schemas.microsoft.com/office/drawing/2017/model3d" xmlns:o="urn:schemas-microsoft-com:office:office" xmlns:r="http://schemas.openxmlformats.org/officeDocument/2006/relationships" xmlns:m="http://schemas.openxmlformats.org/officeDocument/2006/math" xmlns:v="urn:schemas-microsoft-com:vml" xmlns:wp14="http://schemas.microsoft.com/office/word/2010/wordprocessingDrawing" xmlns:wp="http://schemas.openxmlformats.org/drawingml/2006/wordprocessingDrawing" xmlns:w10="urn:schemas-microsoft-com:office:word" xmlns:w="http://schemas.openxmlformats.org/wordprocessingml/2006/main" xmlns:w14="http://schemas.microsoft.com/office/word/2010/wordml" xmlns:w15="http://schemas.microsoft.com/office/word/2012/wordml" xmlns:w16cex="http://schemas.microsoft.com/office/word/2018/wordml/cex" xmlns:w16cid="http://schemas.microsoft.com/office/word/2016/wordml/cid" xmlns:w16="http://schemas.microsoft.com/office/word/2018/wordml" xmlns:w16se="http://schemas.microsoft.com/office/word/2015/wordml/symex" xmlns:wpg="http://schemas.microsoft.com/office/word/2010/wordprocessingGroup" xmlns:wpi="http://schemas.microsoft.com/office/word/2010/wordprocessingInk" xmlns:wne="http://schemas.microsoft.com/office/word/2006/wordml" xmlns:wps="http://schemas.microsoft.com/office/word/2010/wordprocessingShape" mc:Ignorable="w14 w15 w16se w16cid w16 w16cex wp14">
+<w:numbering xmlns:wpc="http://schemas.microsoft.com/office/word/2010/wordprocessingCanvas" xmlns:mc="http://schemas.openxmlformats.org/markup-compatibility/2006" xmlns:o="urn:schemas-microsoft-com:office:office" xmlns:r="http://schemas.openxmlformats.org/officeDocument/2006/relationships" xmlns:m="http://schemas.openxmlformats.org/officeDocument/2006/math" xmlns:v="urn:schemas-microsoft-com:vml" xmlns:wp14="http://schemas.microsoft.com/office/word/2010/wordprocessingDrawing" xmlns:wp="http://schemas.openxmlformats.org/drawingml/2006/wordprocessingDrawing" xmlns:w10="urn:schemas-microsoft-com:office:word" xmlns:w="http://schemas.openxmlformats.org/wordprocessingml/2006/main" xmlns:w14="http://schemas.microsoft.com/office/word/2010/wordml" xmlns:w15="http://schemas.microsoft.com/office/word/2012/wordml" xmlns:wpg="http://schemas.microsoft.com/office/word/2010/wordprocessingGroup" xmlns:wpi="http://schemas.microsoft.com/office/word/2010/wordprocessingInk" xmlns:wne="http://schemas.microsoft.com/office/word/2006/wordml" xmlns:wps="http://schemas.microsoft.com/office/word/2010/wordprocessingShape" mc:Ignorable="w14 w15 wp14">
   <w:abstractNum w:abstractNumId="0" w15:restartNumberingAfterBreak="0">
     <w:nsid w:val="073106E2"/>
     <w:multiLevelType w:val="hybridMultilevel"/>
@@ -6007,7 +6430,7 @@
 </file>
 
 <file path=word/styles.xml><?xml version="1.0" encoding="utf-8"?>
-<w:styles xmlns:mc="http://schemas.openxmlformats.org/markup-compatibility/2006" xmlns:r="http://schemas.openxmlformats.org/officeDocument/2006/relationships" xmlns:w="http://schemas.openxmlformats.org/wordprocessingml/2006/main" xmlns:w14="http://schemas.microsoft.com/office/word/2010/wordml" xmlns:w15="http://schemas.microsoft.com/office/word/2012/wordml" xmlns:w16cex="http://schemas.microsoft.com/office/word/2018/wordml/cex" xmlns:w16cid="http://schemas.microsoft.com/office/word/2016/wordml/cid" xmlns:w16="http://schemas.microsoft.com/office/word/2018/wordml" xmlns:w16se="http://schemas.microsoft.com/office/word/2015/wordml/symex" mc:Ignorable="w14 w15 w16se w16cid w16 w16cex">
+<w:styles xmlns:mc="http://schemas.openxmlformats.org/markup-compatibility/2006" xmlns:r="http://schemas.openxmlformats.org/officeDocument/2006/relationships" xmlns:w="http://schemas.openxmlformats.org/wordprocessingml/2006/main" xmlns:w14="http://schemas.microsoft.com/office/word/2010/wordml" xmlns:w15="http://schemas.microsoft.com/office/word/2012/wordml" mc:Ignorable="w14 w15">
   <w:docDefaults>
     <w:rPrDefault>
       <w:rPr>
@@ -6023,7 +6446,7 @@
       </w:pPr>
     </w:pPrDefault>
   </w:docDefaults>
-  <w:latentStyles w:defLockedState="0" w:defUIPriority="99" w:defSemiHidden="0" w:defUnhideWhenUsed="0" w:defQFormat="0" w:count="376">
+  <w:latentStyles w:defLockedState="0" w:defUIPriority="99" w:defSemiHidden="0" w:defUnhideWhenUsed="0" w:defQFormat="0" w:count="371">
     <w:lsdException w:name="Normal" w:uiPriority="0" w:qFormat="1"/>
     <w:lsdException w:name="heading 1" w:uiPriority="9" w:qFormat="1"/>
     <w:lsdException w:name="heading 2" w:semiHidden="1" w:uiPriority="9" w:unhideWhenUsed="1" w:qFormat="1"/>
@@ -6395,23 +6818,18 @@
     <w:lsdException w:name="List Table 5 Dark Accent 6" w:uiPriority="50"/>
     <w:lsdException w:name="List Table 6 Colorful Accent 6" w:uiPriority="51"/>
     <w:lsdException w:name="List Table 7 Colorful Accent 6" w:uiPriority="52"/>
-    <w:lsdException w:name="Mention" w:semiHidden="1" w:unhideWhenUsed="1"/>
-    <w:lsdException w:name="Smart Hyperlink" w:semiHidden="1" w:unhideWhenUsed="1"/>
-    <w:lsdException w:name="Hashtag" w:semiHidden="1" w:unhideWhenUsed="1"/>
-    <w:lsdException w:name="Unresolved Mention" w:semiHidden="1" w:unhideWhenUsed="1"/>
-    <w:lsdException w:name="Smart Link" w:semiHidden="1" w:unhideWhenUsed="1"/>
   </w:latentStyles>
   <w:style w:type="paragraph" w:default="1" w:styleId="Normal">
     <w:name w:val="Normal"/>
     <w:qFormat/>
   </w:style>
-  <w:style w:type="character" w:default="1" w:styleId="DefaultParagraphFont">
+  <w:style w:type="character" w:default="1" w:styleId="Fuentedeprrafopredeter">
     <w:name w:val="Default Paragraph Font"/>
     <w:uiPriority w:val="1"/>
     <w:semiHidden/>
     <w:unhideWhenUsed/>
   </w:style>
-  <w:style w:type="table" w:default="1" w:styleId="TableNormal">
+  <w:style w:type="table" w:default="1" w:styleId="Tablanormal">
     <w:name w:val="Normal Table"/>
     <w:uiPriority w:val="99"/>
     <w:semiHidden/>
@@ -6426,15 +6844,15 @@
       </w:tblCellMar>
     </w:tblPr>
   </w:style>
-  <w:style w:type="numbering" w:default="1" w:styleId="NoList">
+  <w:style w:type="numbering" w:default="1" w:styleId="Sinlista">
     <w:name w:val="No List"/>
     <w:uiPriority w:val="99"/>
     <w:semiHidden/>
     <w:unhideWhenUsed/>
   </w:style>
-  <w:style w:type="table" w:styleId="TableGrid">
+  <w:style w:type="table" w:styleId="Tablaconcuadrcula">
     <w:name w:val="Table Grid"/>
-    <w:basedOn w:val="TableNormal"/>
+    <w:basedOn w:val="Tablanormal"/>
     <w:uiPriority w:val="39"/>
     <w:rsid w:val="0022264B"/>
     <w:pPr>
@@ -6451,7 +6869,7 @@
       </w:tblBorders>
     </w:tblPr>
   </w:style>
-  <w:style w:type="paragraph" w:styleId="ListParagraph">
+  <w:style w:type="paragraph" w:styleId="Prrafodelista">
     <w:name w:val="List Paragraph"/>
     <w:basedOn w:val="Normal"/>
     <w:uiPriority w:val="34"/>

</xml_diff>

<commit_message>
Updating Feedback Document     -ATMEGA4809_With_Framework
</commit_message>
<xml_diff>
--- a/Documentation/Feedback_ Developers.docx
+++ b/Documentation/Feedback_ Developers.docx
@@ -180,8 +180,6 @@
         </w:rPr>
         <w:t xml:space="preserve"> NXP</w:t>
       </w:r>
-      <w:bookmarkStart w:id="0" w:name="_GoBack"/>
-      <w:bookmarkEnd w:id="0"/>
     </w:p>
     <w:p>
       <w:pPr>
@@ -305,13 +303,7 @@
         <w:rPr>
           <w:lang w:val="es-MX"/>
         </w:rPr>
-        <w:t xml:space="preserve">26/09/2020 </w:t>
-      </w:r>
-      <w:r>
-        <w:rPr>
-          <w:lang w:val="es-MX"/>
-        </w:rPr>
-        <w:t>17:12</w:t>
+        <w:t>26/09/2020 17:12</w:t>
       </w:r>
     </w:p>
     <w:p>
@@ -940,27 +932,90 @@
     <w:p>
       <w:pPr>
         <w:rPr>
-          <w:lang w:val="es-MX"/>
-        </w:rPr>
-      </w:pPr>
-      <w:r>
-        <w:rPr>
-          <w:lang w:val="es-MX"/>
-        </w:rPr>
-        <w:lastRenderedPageBreak/>
-        <w:t>Hora de Inicio d</w:t>
-      </w:r>
-      <w:r>
-        <w:rPr>
-          <w:lang w:val="es-MX"/>
-        </w:rPr>
-        <w:t xml:space="preserve">e </w:t>
-      </w:r>
-      <w:r>
-        <w:rPr>
-          <w:lang w:val="es-MX"/>
-        </w:rPr>
-        <w:t xml:space="preserve">sesión: </w:t>
+          <w:b/>
+          <w:bCs/>
+          <w:lang w:val="es-MX"/>
+        </w:rPr>
+      </w:pPr>
+    </w:p>
+    <w:p>
+      <w:pPr>
+        <w:rPr>
+          <w:b/>
+          <w:bCs/>
+          <w:lang w:val="es-MX"/>
+        </w:rPr>
+      </w:pPr>
+      <w:r>
+        <w:rPr>
+          <w:b/>
+          <w:bCs/>
+          <w:lang w:val="es-MX"/>
+        </w:rPr>
+        <w:t xml:space="preserve">Aplicación </w:t>
+      </w:r>
+      <w:proofErr w:type="spellStart"/>
+      <w:r>
+        <w:rPr>
+          <w:b/>
+          <w:bCs/>
+          <w:lang w:val="es-MX"/>
+        </w:rPr>
+        <w:t>Atmel</w:t>
+      </w:r>
+      <w:proofErr w:type="spellEnd"/>
+      <w:r>
+        <w:rPr>
+          <w:b/>
+          <w:bCs/>
+          <w:lang w:val="es-MX"/>
+        </w:rPr>
+        <w:t xml:space="preserve"> con</w:t>
+      </w:r>
+      <w:r>
+        <w:rPr>
+          <w:b/>
+          <w:bCs/>
+          <w:lang w:val="es-MX"/>
+        </w:rPr>
+        <w:t xml:space="preserve"> Framework</w:t>
+      </w:r>
+    </w:p>
+    <w:p>
+      <w:pPr>
+        <w:rPr>
+          <w:lang w:val="es-MX"/>
+        </w:rPr>
+      </w:pPr>
+      <w:r>
+        <w:rPr>
+          <w:lang w:val="es-MX"/>
+        </w:rPr>
+        <w:t xml:space="preserve">Hora de Inicio de sesión: </w:t>
+      </w:r>
+      <w:r>
+        <w:rPr>
+          <w:lang w:val="es-MX"/>
+        </w:rPr>
+        <w:t>2</w:t>
+      </w:r>
+      <w:r>
+        <w:rPr>
+          <w:lang w:val="es-MX"/>
+        </w:rPr>
+        <w:t>7</w:t>
+      </w:r>
+      <w:r>
+        <w:rPr>
+          <w:lang w:val="es-MX"/>
+        </w:rPr>
+        <w:t xml:space="preserve">/09/2020 </w:t>
+      </w:r>
+      <w:r>
+        <w:rPr>
+          <w:lang w:val="es-MX"/>
+        </w:rPr>
+        <w:t>10:50</w:t>
       </w:r>
     </w:p>
     <w:p>
@@ -980,6 +1035,24 @@
           <w:lang w:val="es-MX"/>
         </w:rPr>
         <w:t>:</w:t>
+      </w:r>
+      <w:r>
+        <w:rPr>
+          <w:lang w:val="es-MX"/>
+        </w:rPr>
+        <w:t xml:space="preserve"> </w:t>
+      </w:r>
+      <w:r>
+        <w:rPr>
+          <w:lang w:val="es-MX"/>
+        </w:rPr>
+        <w:t xml:space="preserve">27/09/2020 </w:t>
+      </w:r>
+      <w:r>
+        <w:rPr>
+          <w:lang w:val="es-MX"/>
+        </w:rPr>
+        <w:t>12:35</w:t>
       </w:r>
     </w:p>
     <w:p>
@@ -1105,19 +1178,31 @@
                 <w:lang w:val="es-MX"/>
               </w:rPr>
             </w:pPr>
-          </w:p>
-        </w:tc>
-        <w:tc>
-          <w:tcPr>
-            <w:tcW w:w="0" w:type="auto"/>
-          </w:tcPr>
-          <w:p>
-            <w:pPr>
-              <w:jc w:val="center"/>
-              <w:rPr>
-                <w:lang w:val="es-MX"/>
-              </w:rPr>
-            </w:pPr>
+            <w:r>
+              <w:rPr>
+                <w:lang w:val="es-MX"/>
+              </w:rPr>
+              <w:t>10</w:t>
+            </w:r>
+          </w:p>
+        </w:tc>
+        <w:tc>
+          <w:tcPr>
+            <w:tcW w:w="0" w:type="auto"/>
+          </w:tcPr>
+          <w:p>
+            <w:pPr>
+              <w:jc w:val="center"/>
+              <w:rPr>
+                <w:lang w:val="es-MX"/>
+              </w:rPr>
+            </w:pPr>
+            <w:r>
+              <w:rPr>
+                <w:lang w:val="es-MX"/>
+              </w:rPr>
+              <w:t>1</w:t>
+            </w:r>
           </w:p>
         </w:tc>
       </w:tr>
@@ -1155,19 +1240,31 @@
                 <w:lang w:val="es-MX"/>
               </w:rPr>
             </w:pPr>
-          </w:p>
-        </w:tc>
-        <w:tc>
-          <w:tcPr>
-            <w:tcW w:w="0" w:type="auto"/>
-          </w:tcPr>
-          <w:p>
-            <w:pPr>
-              <w:jc w:val="center"/>
-              <w:rPr>
-                <w:lang w:val="es-MX"/>
-              </w:rPr>
-            </w:pPr>
+            <w:r>
+              <w:rPr>
+                <w:lang w:val="es-MX"/>
+              </w:rPr>
+              <w:t>3</w:t>
+            </w:r>
+          </w:p>
+        </w:tc>
+        <w:tc>
+          <w:tcPr>
+            <w:tcW w:w="0" w:type="auto"/>
+          </w:tcPr>
+          <w:p>
+            <w:pPr>
+              <w:jc w:val="center"/>
+              <w:rPr>
+                <w:lang w:val="es-MX"/>
+              </w:rPr>
+            </w:pPr>
+            <w:r>
+              <w:rPr>
+                <w:lang w:val="es-MX"/>
+              </w:rPr>
+              <w:t>0</w:t>
+            </w:r>
           </w:p>
         </w:tc>
       </w:tr>
@@ -1205,19 +1302,31 @@
                 <w:lang w:val="es-MX"/>
               </w:rPr>
             </w:pPr>
-          </w:p>
-        </w:tc>
-        <w:tc>
-          <w:tcPr>
-            <w:tcW w:w="0" w:type="auto"/>
-          </w:tcPr>
-          <w:p>
-            <w:pPr>
-              <w:jc w:val="center"/>
-              <w:rPr>
-                <w:lang w:val="es-MX"/>
-              </w:rPr>
-            </w:pPr>
+            <w:r>
+              <w:rPr>
+                <w:lang w:val="es-MX"/>
+              </w:rPr>
+              <w:t>0</w:t>
+            </w:r>
+          </w:p>
+        </w:tc>
+        <w:tc>
+          <w:tcPr>
+            <w:tcW w:w="0" w:type="auto"/>
+          </w:tcPr>
+          <w:p>
+            <w:pPr>
+              <w:jc w:val="center"/>
+              <w:rPr>
+                <w:lang w:val="es-MX"/>
+              </w:rPr>
+            </w:pPr>
+            <w:r>
+              <w:rPr>
+                <w:lang w:val="es-MX"/>
+              </w:rPr>
+              <w:t>0</w:t>
+            </w:r>
           </w:p>
         </w:tc>
       </w:tr>
@@ -1370,12 +1479,31 @@
           <w:lang w:val="es-MX"/>
         </w:rPr>
       </w:pPr>
+    </w:p>
+    <w:p>
+      <w:pPr>
+        <w:rPr>
+          <w:lang w:val="es-MX"/>
+        </w:rPr>
+      </w:pPr>
       <w:r>
         <w:rPr>
           <w:lang w:val="es-MX"/>
         </w:rPr>
         <w:t xml:space="preserve">Hora de Inicio de sesión: </w:t>
       </w:r>
+      <w:r>
+        <w:rPr>
+          <w:lang w:val="es-MX"/>
+        </w:rPr>
+        <w:t xml:space="preserve">27/09/2020 </w:t>
+      </w:r>
+      <w:r>
+        <w:rPr>
+          <w:lang w:val="es-MX"/>
+        </w:rPr>
+        <w:t>13:00</w:t>
+      </w:r>
     </w:p>
     <w:p>
       <w:pPr>
@@ -1394,6 +1522,24 @@
           <w:lang w:val="es-MX"/>
         </w:rPr>
         <w:t>:</w:t>
+      </w:r>
+      <w:r>
+        <w:rPr>
+          <w:lang w:val="es-MX"/>
+        </w:rPr>
+        <w:t xml:space="preserve"> </w:t>
+      </w:r>
+      <w:r>
+        <w:rPr>
+          <w:lang w:val="es-MX"/>
+        </w:rPr>
+        <w:t>27/09/2020 13:</w:t>
+      </w:r>
+      <w:r>
+        <w:rPr>
+          <w:lang w:val="es-MX"/>
+        </w:rPr>
+        <w:t>37</w:t>
       </w:r>
     </w:p>
     <w:p>
@@ -1519,19 +1665,31 @@
                 <w:lang w:val="es-MX"/>
               </w:rPr>
             </w:pPr>
-          </w:p>
-        </w:tc>
-        <w:tc>
-          <w:tcPr>
-            <w:tcW w:w="0" w:type="auto"/>
-          </w:tcPr>
-          <w:p>
-            <w:pPr>
-              <w:jc w:val="center"/>
-              <w:rPr>
-                <w:lang w:val="es-MX"/>
-              </w:rPr>
-            </w:pPr>
+            <w:r>
+              <w:rPr>
+                <w:lang w:val="es-MX"/>
+              </w:rPr>
+              <w:t>0</w:t>
+            </w:r>
+          </w:p>
+        </w:tc>
+        <w:tc>
+          <w:tcPr>
+            <w:tcW w:w="0" w:type="auto"/>
+          </w:tcPr>
+          <w:p>
+            <w:pPr>
+              <w:jc w:val="center"/>
+              <w:rPr>
+                <w:lang w:val="es-MX"/>
+              </w:rPr>
+            </w:pPr>
+            <w:r>
+              <w:rPr>
+                <w:lang w:val="es-MX"/>
+              </w:rPr>
+              <w:t>0</w:t>
+            </w:r>
           </w:p>
         </w:tc>
       </w:tr>
@@ -1569,19 +1727,31 @@
                 <w:lang w:val="es-MX"/>
               </w:rPr>
             </w:pPr>
-          </w:p>
-        </w:tc>
-        <w:tc>
-          <w:tcPr>
-            <w:tcW w:w="0" w:type="auto"/>
-          </w:tcPr>
-          <w:p>
-            <w:pPr>
-              <w:jc w:val="center"/>
-              <w:rPr>
-                <w:lang w:val="es-MX"/>
-              </w:rPr>
-            </w:pPr>
+            <w:r>
+              <w:rPr>
+                <w:lang w:val="es-MX"/>
+              </w:rPr>
+              <w:t>0</w:t>
+            </w:r>
+          </w:p>
+        </w:tc>
+        <w:tc>
+          <w:tcPr>
+            <w:tcW w:w="0" w:type="auto"/>
+          </w:tcPr>
+          <w:p>
+            <w:pPr>
+              <w:jc w:val="center"/>
+              <w:rPr>
+                <w:lang w:val="es-MX"/>
+              </w:rPr>
+            </w:pPr>
+            <w:r>
+              <w:rPr>
+                <w:lang w:val="es-MX"/>
+              </w:rPr>
+              <w:t>0</w:t>
+            </w:r>
           </w:p>
         </w:tc>
       </w:tr>
@@ -1759,1319 +1929,76 @@
     </w:p>
     <w:p>
       <w:pPr>
-        <w:tabs>
-          <w:tab w:val="left" w:pos="5328"/>
-        </w:tabs>
-        <w:rPr>
-          <w:lang w:val="es-MX"/>
-        </w:rPr>
-      </w:pPr>
-    </w:p>
-    <w:p>
-      <w:pPr>
-        <w:rPr>
-          <w:b/>
-          <w:bCs/>
-          <w:lang w:val="es-MX"/>
-        </w:rPr>
-      </w:pPr>
-    </w:p>
-    <w:p>
-      <w:pPr>
-        <w:rPr>
-          <w:b/>
-          <w:bCs/>
-          <w:lang w:val="es-MX"/>
-        </w:rPr>
-      </w:pPr>
-    </w:p>
-    <w:p>
-      <w:pPr>
-        <w:rPr>
-          <w:b/>
-          <w:bCs/>
-          <w:lang w:val="es-MX"/>
-        </w:rPr>
-      </w:pPr>
-      <w:r>
-        <w:rPr>
-          <w:b/>
-          <w:bCs/>
-          <w:lang w:val="es-MX"/>
-        </w:rPr>
-        <w:t xml:space="preserve">Aplicación </w:t>
-      </w:r>
-      <w:proofErr w:type="spellStart"/>
-      <w:r>
-        <w:rPr>
-          <w:b/>
-          <w:bCs/>
-          <w:lang w:val="es-MX"/>
-        </w:rPr>
-        <w:t>Atmel</w:t>
-      </w:r>
-      <w:proofErr w:type="spellEnd"/>
-      <w:r>
-        <w:rPr>
-          <w:b/>
-          <w:bCs/>
-          <w:lang w:val="es-MX"/>
-        </w:rPr>
-        <w:t xml:space="preserve"> con</w:t>
-      </w:r>
-      <w:r>
-        <w:rPr>
-          <w:b/>
-          <w:bCs/>
-          <w:lang w:val="es-MX"/>
-        </w:rPr>
-        <w:t xml:space="preserve"> Framework</w:t>
-      </w:r>
-    </w:p>
-    <w:p>
-      <w:pPr>
-        <w:rPr>
-          <w:lang w:val="es-MX"/>
-        </w:rPr>
-      </w:pPr>
-      <w:r>
-        <w:rPr>
-          <w:lang w:val="es-MX"/>
-        </w:rPr>
-        <w:t xml:space="preserve">Hora de Inicio de sesión: </w:t>
-      </w:r>
-    </w:p>
-    <w:p>
-      <w:pPr>
-        <w:rPr>
-          <w:lang w:val="es-MX"/>
-        </w:rPr>
-      </w:pPr>
-      <w:r>
-        <w:rPr>
-          <w:lang w:val="es-MX"/>
-        </w:rPr>
-        <w:t>Hora de cierre de sesión</w:t>
-      </w:r>
-      <w:r>
-        <w:rPr>
-          <w:lang w:val="es-MX"/>
-        </w:rPr>
-        <w:t>:</w:t>
-      </w:r>
-    </w:p>
-    <w:p>
-      <w:pPr>
-        <w:rPr>
-          <w:lang w:val="es-MX"/>
-        </w:rPr>
-      </w:pPr>
-    </w:p>
-    <w:tbl>
-      <w:tblPr>
-        <w:tblStyle w:val="Tablaconcuadrcula"/>
-        <w:tblpPr w:leftFromText="187" w:rightFromText="187" w:topFromText="230" w:bottomFromText="230" w:vertAnchor="text" w:horzAnchor="page" w:tblpXSpec="center" w:tblpY="1"/>
-        <w:tblW w:w="5454" w:type="dxa"/>
-        <w:tblLook w:val="04A0" w:firstRow="1" w:lastRow="0" w:firstColumn="1" w:lastColumn="0" w:noHBand="0" w:noVBand="1"/>
-      </w:tblPr>
-      <w:tblGrid>
-        <w:gridCol w:w="1851"/>
-        <w:gridCol w:w="1711"/>
-        <w:gridCol w:w="1892"/>
-      </w:tblGrid>
-      <w:tr>
-        <w:trPr>
-          <w:trHeight w:val="281"/>
-        </w:trPr>
-        <w:tc>
-          <w:tcPr>
-            <w:tcW w:w="0" w:type="auto"/>
-          </w:tcPr>
-          <w:p>
-            <w:pPr>
-              <w:jc w:val="center"/>
-              <w:rPr>
-                <w:lang w:val="es-MX"/>
-              </w:rPr>
-            </w:pPr>
-            <w:r>
-              <w:rPr>
-                <w:lang w:val="es-MX"/>
-              </w:rPr>
-              <w:t>Intento compilación</w:t>
-            </w:r>
-          </w:p>
-        </w:tc>
-        <w:tc>
-          <w:tcPr>
-            <w:tcW w:w="0" w:type="auto"/>
-          </w:tcPr>
-          <w:p>
-            <w:pPr>
-              <w:jc w:val="center"/>
-              <w:rPr>
-                <w:lang w:val="es-MX"/>
-              </w:rPr>
-            </w:pPr>
-            <w:r>
-              <w:rPr>
-                <w:lang w:val="es-MX"/>
-              </w:rPr>
-              <w:t>Número de Errores</w:t>
-            </w:r>
-          </w:p>
-        </w:tc>
-        <w:tc>
-          <w:tcPr>
-            <w:tcW w:w="0" w:type="auto"/>
-          </w:tcPr>
-          <w:p>
-            <w:pPr>
-              <w:jc w:val="center"/>
-              <w:rPr>
-                <w:lang w:val="es-MX"/>
-              </w:rPr>
-            </w:pPr>
-            <w:r>
-              <w:rPr>
-                <w:lang w:val="es-MX"/>
-              </w:rPr>
-              <w:t xml:space="preserve">Número de </w:t>
-            </w:r>
-            <w:proofErr w:type="spellStart"/>
-            <w:r>
-              <w:rPr>
-                <w:lang w:val="es-MX"/>
-              </w:rPr>
-              <w:t>Warnings</w:t>
-            </w:r>
-            <w:proofErr w:type="spellEnd"/>
-          </w:p>
-        </w:tc>
-      </w:tr>
-      <w:tr>
-        <w:trPr>
-          <w:trHeight w:val="281"/>
-        </w:trPr>
-        <w:tc>
-          <w:tcPr>
-            <w:tcW w:w="0" w:type="auto"/>
-          </w:tcPr>
-          <w:p>
-            <w:pPr>
-              <w:jc w:val="center"/>
-              <w:rPr>
-                <w:lang w:val="es-MX"/>
-              </w:rPr>
-            </w:pPr>
-            <w:r>
-              <w:rPr>
-                <w:lang w:val="es-MX"/>
-              </w:rPr>
-              <w:t>1</w:t>
-            </w:r>
-          </w:p>
-        </w:tc>
-        <w:tc>
-          <w:tcPr>
-            <w:tcW w:w="0" w:type="auto"/>
-          </w:tcPr>
-          <w:p>
-            <w:pPr>
-              <w:jc w:val="center"/>
-              <w:rPr>
-                <w:lang w:val="es-MX"/>
-              </w:rPr>
-            </w:pPr>
-          </w:p>
-        </w:tc>
-        <w:tc>
-          <w:tcPr>
-            <w:tcW w:w="0" w:type="auto"/>
-          </w:tcPr>
-          <w:p>
-            <w:pPr>
-              <w:jc w:val="center"/>
-              <w:rPr>
-                <w:lang w:val="es-MX"/>
-              </w:rPr>
-            </w:pPr>
-          </w:p>
-        </w:tc>
-      </w:tr>
-      <w:tr>
-        <w:trPr>
-          <w:trHeight w:val="293"/>
-        </w:trPr>
-        <w:tc>
-          <w:tcPr>
-            <w:tcW w:w="0" w:type="auto"/>
-          </w:tcPr>
-          <w:p>
-            <w:pPr>
-              <w:jc w:val="center"/>
-              <w:rPr>
-                <w:lang w:val="es-MX"/>
-              </w:rPr>
-            </w:pPr>
-            <w:r>
-              <w:rPr>
-                <w:lang w:val="es-MX"/>
-              </w:rPr>
-              <w:t>2</w:t>
-            </w:r>
-          </w:p>
-        </w:tc>
-        <w:tc>
-          <w:tcPr>
-            <w:tcW w:w="0" w:type="auto"/>
-          </w:tcPr>
-          <w:p>
-            <w:pPr>
-              <w:jc w:val="center"/>
-              <w:rPr>
-                <w:lang w:val="es-MX"/>
-              </w:rPr>
-            </w:pPr>
-          </w:p>
-        </w:tc>
-        <w:tc>
-          <w:tcPr>
-            <w:tcW w:w="0" w:type="auto"/>
-          </w:tcPr>
-          <w:p>
-            <w:pPr>
-              <w:jc w:val="center"/>
-              <w:rPr>
-                <w:lang w:val="es-MX"/>
-              </w:rPr>
-            </w:pPr>
-          </w:p>
-        </w:tc>
-      </w:tr>
-      <w:tr>
-        <w:trPr>
-          <w:trHeight w:val="281"/>
-        </w:trPr>
-        <w:tc>
-          <w:tcPr>
-            <w:tcW w:w="0" w:type="auto"/>
-          </w:tcPr>
-          <w:p>
-            <w:pPr>
-              <w:jc w:val="center"/>
-              <w:rPr>
-                <w:lang w:val="es-MX"/>
-              </w:rPr>
-            </w:pPr>
-            <w:r>
-              <w:rPr>
-                <w:lang w:val="es-MX"/>
-              </w:rPr>
-              <w:t>3</w:t>
-            </w:r>
-          </w:p>
-        </w:tc>
-        <w:tc>
-          <w:tcPr>
-            <w:tcW w:w="0" w:type="auto"/>
-          </w:tcPr>
-          <w:p>
-            <w:pPr>
-              <w:jc w:val="center"/>
-              <w:rPr>
-                <w:lang w:val="es-MX"/>
-              </w:rPr>
-            </w:pPr>
-          </w:p>
-        </w:tc>
-        <w:tc>
-          <w:tcPr>
-            <w:tcW w:w="0" w:type="auto"/>
-          </w:tcPr>
-          <w:p>
-            <w:pPr>
-              <w:jc w:val="center"/>
-              <w:rPr>
-                <w:lang w:val="es-MX"/>
-              </w:rPr>
-            </w:pPr>
-          </w:p>
-        </w:tc>
-      </w:tr>
-      <w:tr>
-        <w:trPr>
-          <w:trHeight w:val="281"/>
-        </w:trPr>
-        <w:tc>
-          <w:tcPr>
-            <w:tcW w:w="0" w:type="auto"/>
-          </w:tcPr>
-          <w:p>
-            <w:pPr>
-              <w:jc w:val="center"/>
-              <w:rPr>
-                <w:lang w:val="es-MX"/>
-              </w:rPr>
-            </w:pPr>
-            <w:r>
-              <w:rPr>
-                <w:lang w:val="es-MX"/>
-              </w:rPr>
-              <w:t>4</w:t>
-            </w:r>
-          </w:p>
-        </w:tc>
-        <w:tc>
-          <w:tcPr>
-            <w:tcW w:w="0" w:type="auto"/>
-          </w:tcPr>
-          <w:p>
-            <w:pPr>
-              <w:jc w:val="center"/>
-              <w:rPr>
-                <w:lang w:val="es-MX"/>
-              </w:rPr>
-            </w:pPr>
-          </w:p>
-        </w:tc>
-        <w:tc>
-          <w:tcPr>
-            <w:tcW w:w="0" w:type="auto"/>
-          </w:tcPr>
-          <w:p>
-            <w:pPr>
-              <w:jc w:val="center"/>
-              <w:rPr>
-                <w:lang w:val="es-MX"/>
-              </w:rPr>
-            </w:pPr>
-          </w:p>
-        </w:tc>
-      </w:tr>
-      <w:tr>
-        <w:trPr>
-          <w:trHeight w:val="281"/>
-        </w:trPr>
-        <w:tc>
-          <w:tcPr>
-            <w:tcW w:w="0" w:type="auto"/>
-          </w:tcPr>
-          <w:p>
-            <w:pPr>
-              <w:jc w:val="center"/>
-              <w:rPr>
-                <w:lang w:val="es-MX"/>
-              </w:rPr>
-            </w:pPr>
-            <w:r>
-              <w:rPr>
-                <w:lang w:val="es-MX"/>
-              </w:rPr>
-              <w:t>5</w:t>
-            </w:r>
-          </w:p>
-        </w:tc>
-        <w:tc>
-          <w:tcPr>
-            <w:tcW w:w="0" w:type="auto"/>
-          </w:tcPr>
-          <w:p>
-            <w:pPr>
-              <w:jc w:val="center"/>
-              <w:rPr>
-                <w:lang w:val="es-MX"/>
-              </w:rPr>
-            </w:pPr>
-          </w:p>
-        </w:tc>
-        <w:tc>
-          <w:tcPr>
-            <w:tcW w:w="0" w:type="auto"/>
-          </w:tcPr>
-          <w:p>
-            <w:pPr>
-              <w:jc w:val="center"/>
-              <w:rPr>
-                <w:lang w:val="es-MX"/>
-              </w:rPr>
-            </w:pPr>
-          </w:p>
-        </w:tc>
-      </w:tr>
-    </w:tbl>
-    <w:p>
-      <w:pPr>
-        <w:rPr>
-          <w:lang w:val="es-MX"/>
-        </w:rPr>
-      </w:pPr>
-    </w:p>
-    <w:p>
-      <w:pPr>
-        <w:rPr>
-          <w:lang w:val="es-MX"/>
-        </w:rPr>
-      </w:pPr>
-    </w:p>
-    <w:p>
-      <w:pPr>
-        <w:rPr>
-          <w:lang w:val="es-MX"/>
-        </w:rPr>
-      </w:pPr>
-    </w:p>
-    <w:p>
-      <w:pPr>
-        <w:rPr>
-          <w:lang w:val="es-MX"/>
-        </w:rPr>
-      </w:pPr>
-    </w:p>
-    <w:p>
-      <w:pPr>
-        <w:rPr>
-          <w:lang w:val="es-MX"/>
-        </w:rPr>
-      </w:pPr>
-    </w:p>
-    <w:p>
-      <w:pPr>
-        <w:rPr>
-          <w:lang w:val="es-MX"/>
-        </w:rPr>
-      </w:pPr>
-    </w:p>
-    <w:p>
-      <w:pPr>
-        <w:rPr>
-          <w:lang w:val="es-MX"/>
-        </w:rPr>
-      </w:pPr>
-    </w:p>
-    <w:p>
-      <w:pPr>
-        <w:rPr>
-          <w:lang w:val="es-MX"/>
-        </w:rPr>
-      </w:pPr>
-      <w:r>
-        <w:rPr>
-          <w:lang w:val="es-MX"/>
-        </w:rPr>
-        <w:t xml:space="preserve">Hora de Inicio de sesión: </w:t>
-      </w:r>
-    </w:p>
-    <w:p>
-      <w:pPr>
-        <w:rPr>
-          <w:lang w:val="es-MX"/>
-        </w:rPr>
-      </w:pPr>
-      <w:r>
-        <w:rPr>
-          <w:lang w:val="es-MX"/>
-        </w:rPr>
-        <w:t>Hora de cierre de sesión</w:t>
-      </w:r>
-      <w:r>
-        <w:rPr>
-          <w:lang w:val="es-MX"/>
-        </w:rPr>
-        <w:t>:</w:t>
-      </w:r>
-    </w:p>
-    <w:p>
-      <w:pPr>
-        <w:rPr>
-          <w:lang w:val="es-MX"/>
-        </w:rPr>
-      </w:pPr>
-    </w:p>
-    <w:tbl>
-      <w:tblPr>
-        <w:tblStyle w:val="Tablaconcuadrcula"/>
-        <w:tblpPr w:leftFromText="187" w:rightFromText="187" w:topFromText="230" w:bottomFromText="230" w:vertAnchor="text" w:horzAnchor="page" w:tblpXSpec="center" w:tblpY="1"/>
-        <w:tblW w:w="5454" w:type="dxa"/>
-        <w:tblLook w:val="04A0" w:firstRow="1" w:lastRow="0" w:firstColumn="1" w:lastColumn="0" w:noHBand="0" w:noVBand="1"/>
-      </w:tblPr>
-      <w:tblGrid>
-        <w:gridCol w:w="1851"/>
-        <w:gridCol w:w="1711"/>
-        <w:gridCol w:w="1892"/>
-      </w:tblGrid>
-      <w:tr>
-        <w:trPr>
-          <w:trHeight w:val="281"/>
-        </w:trPr>
-        <w:tc>
-          <w:tcPr>
-            <w:tcW w:w="0" w:type="auto"/>
-          </w:tcPr>
-          <w:p>
-            <w:pPr>
-              <w:jc w:val="center"/>
-              <w:rPr>
-                <w:lang w:val="es-MX"/>
-              </w:rPr>
-            </w:pPr>
-            <w:r>
-              <w:rPr>
-                <w:lang w:val="es-MX"/>
-              </w:rPr>
-              <w:t>Intento compilación</w:t>
-            </w:r>
-          </w:p>
-        </w:tc>
-        <w:tc>
-          <w:tcPr>
-            <w:tcW w:w="0" w:type="auto"/>
-          </w:tcPr>
-          <w:p>
-            <w:pPr>
-              <w:jc w:val="center"/>
-              <w:rPr>
-                <w:lang w:val="es-MX"/>
-              </w:rPr>
-            </w:pPr>
-            <w:r>
-              <w:rPr>
-                <w:lang w:val="es-MX"/>
-              </w:rPr>
-              <w:t>Número de Errores</w:t>
-            </w:r>
-          </w:p>
-        </w:tc>
-        <w:tc>
-          <w:tcPr>
-            <w:tcW w:w="0" w:type="auto"/>
-          </w:tcPr>
-          <w:p>
-            <w:pPr>
-              <w:jc w:val="center"/>
-              <w:rPr>
-                <w:lang w:val="es-MX"/>
-              </w:rPr>
-            </w:pPr>
-            <w:r>
-              <w:rPr>
-                <w:lang w:val="es-MX"/>
-              </w:rPr>
-              <w:t xml:space="preserve">Número de </w:t>
-            </w:r>
-            <w:proofErr w:type="spellStart"/>
-            <w:r>
-              <w:rPr>
-                <w:lang w:val="es-MX"/>
-              </w:rPr>
-              <w:t>Warnings</w:t>
-            </w:r>
-            <w:proofErr w:type="spellEnd"/>
-          </w:p>
-        </w:tc>
-      </w:tr>
-      <w:tr>
-        <w:trPr>
-          <w:trHeight w:val="281"/>
-        </w:trPr>
-        <w:tc>
-          <w:tcPr>
-            <w:tcW w:w="0" w:type="auto"/>
-          </w:tcPr>
-          <w:p>
-            <w:pPr>
-              <w:jc w:val="center"/>
-              <w:rPr>
-                <w:lang w:val="es-MX"/>
-              </w:rPr>
-            </w:pPr>
-            <w:r>
-              <w:rPr>
-                <w:lang w:val="es-MX"/>
-              </w:rPr>
-              <w:t>1</w:t>
-            </w:r>
-          </w:p>
-        </w:tc>
-        <w:tc>
-          <w:tcPr>
-            <w:tcW w:w="0" w:type="auto"/>
-          </w:tcPr>
-          <w:p>
-            <w:pPr>
-              <w:jc w:val="center"/>
-              <w:rPr>
-                <w:lang w:val="es-MX"/>
-              </w:rPr>
-            </w:pPr>
-          </w:p>
-        </w:tc>
-        <w:tc>
-          <w:tcPr>
-            <w:tcW w:w="0" w:type="auto"/>
-          </w:tcPr>
-          <w:p>
-            <w:pPr>
-              <w:jc w:val="center"/>
-              <w:rPr>
-                <w:lang w:val="es-MX"/>
-              </w:rPr>
-            </w:pPr>
-          </w:p>
-        </w:tc>
-      </w:tr>
-      <w:tr>
-        <w:trPr>
-          <w:trHeight w:val="293"/>
-        </w:trPr>
-        <w:tc>
-          <w:tcPr>
-            <w:tcW w:w="0" w:type="auto"/>
-          </w:tcPr>
-          <w:p>
-            <w:pPr>
-              <w:jc w:val="center"/>
-              <w:rPr>
-                <w:lang w:val="es-MX"/>
-              </w:rPr>
-            </w:pPr>
-            <w:r>
-              <w:rPr>
-                <w:lang w:val="es-MX"/>
-              </w:rPr>
-              <w:t>2</w:t>
-            </w:r>
-          </w:p>
-        </w:tc>
-        <w:tc>
-          <w:tcPr>
-            <w:tcW w:w="0" w:type="auto"/>
-          </w:tcPr>
-          <w:p>
-            <w:pPr>
-              <w:jc w:val="center"/>
-              <w:rPr>
-                <w:lang w:val="es-MX"/>
-              </w:rPr>
-            </w:pPr>
-          </w:p>
-        </w:tc>
-        <w:tc>
-          <w:tcPr>
-            <w:tcW w:w="0" w:type="auto"/>
-          </w:tcPr>
-          <w:p>
-            <w:pPr>
-              <w:jc w:val="center"/>
-              <w:rPr>
-                <w:lang w:val="es-MX"/>
-              </w:rPr>
-            </w:pPr>
-          </w:p>
-        </w:tc>
-      </w:tr>
-      <w:tr>
-        <w:trPr>
-          <w:trHeight w:val="281"/>
-        </w:trPr>
-        <w:tc>
-          <w:tcPr>
-            <w:tcW w:w="0" w:type="auto"/>
-          </w:tcPr>
-          <w:p>
-            <w:pPr>
-              <w:jc w:val="center"/>
-              <w:rPr>
-                <w:lang w:val="es-MX"/>
-              </w:rPr>
-            </w:pPr>
-            <w:r>
-              <w:rPr>
-                <w:lang w:val="es-MX"/>
-              </w:rPr>
-              <w:t>3</w:t>
-            </w:r>
-          </w:p>
-        </w:tc>
-        <w:tc>
-          <w:tcPr>
-            <w:tcW w:w="0" w:type="auto"/>
-          </w:tcPr>
-          <w:p>
-            <w:pPr>
-              <w:jc w:val="center"/>
-              <w:rPr>
-                <w:lang w:val="es-MX"/>
-              </w:rPr>
-            </w:pPr>
-          </w:p>
-        </w:tc>
-        <w:tc>
-          <w:tcPr>
-            <w:tcW w:w="0" w:type="auto"/>
-          </w:tcPr>
-          <w:p>
-            <w:pPr>
-              <w:jc w:val="center"/>
-              <w:rPr>
-                <w:lang w:val="es-MX"/>
-              </w:rPr>
-            </w:pPr>
-          </w:p>
-        </w:tc>
-      </w:tr>
-      <w:tr>
-        <w:trPr>
-          <w:trHeight w:val="281"/>
-        </w:trPr>
-        <w:tc>
-          <w:tcPr>
-            <w:tcW w:w="0" w:type="auto"/>
-          </w:tcPr>
-          <w:p>
-            <w:pPr>
-              <w:jc w:val="center"/>
-              <w:rPr>
-                <w:lang w:val="es-MX"/>
-              </w:rPr>
-            </w:pPr>
-            <w:r>
-              <w:rPr>
-                <w:lang w:val="es-MX"/>
-              </w:rPr>
-              <w:t>4</w:t>
-            </w:r>
-          </w:p>
-        </w:tc>
-        <w:tc>
-          <w:tcPr>
-            <w:tcW w:w="0" w:type="auto"/>
-          </w:tcPr>
-          <w:p>
-            <w:pPr>
-              <w:jc w:val="center"/>
-              <w:rPr>
-                <w:lang w:val="es-MX"/>
-              </w:rPr>
-            </w:pPr>
-          </w:p>
-        </w:tc>
-        <w:tc>
-          <w:tcPr>
-            <w:tcW w:w="0" w:type="auto"/>
-          </w:tcPr>
-          <w:p>
-            <w:pPr>
-              <w:jc w:val="center"/>
-              <w:rPr>
-                <w:lang w:val="es-MX"/>
-              </w:rPr>
-            </w:pPr>
-          </w:p>
-        </w:tc>
-      </w:tr>
-      <w:tr>
-        <w:trPr>
-          <w:trHeight w:val="281"/>
-        </w:trPr>
-        <w:tc>
-          <w:tcPr>
-            <w:tcW w:w="0" w:type="auto"/>
-          </w:tcPr>
-          <w:p>
-            <w:pPr>
-              <w:jc w:val="center"/>
-              <w:rPr>
-                <w:lang w:val="es-MX"/>
-              </w:rPr>
-            </w:pPr>
-            <w:r>
-              <w:rPr>
-                <w:lang w:val="es-MX"/>
-              </w:rPr>
-              <w:t>5</w:t>
-            </w:r>
-          </w:p>
-        </w:tc>
-        <w:tc>
-          <w:tcPr>
-            <w:tcW w:w="0" w:type="auto"/>
-          </w:tcPr>
-          <w:p>
-            <w:pPr>
-              <w:jc w:val="center"/>
-              <w:rPr>
-                <w:lang w:val="es-MX"/>
-              </w:rPr>
-            </w:pPr>
-          </w:p>
-        </w:tc>
-        <w:tc>
-          <w:tcPr>
-            <w:tcW w:w="0" w:type="auto"/>
-          </w:tcPr>
-          <w:p>
-            <w:pPr>
-              <w:jc w:val="center"/>
-              <w:rPr>
-                <w:lang w:val="es-MX"/>
-              </w:rPr>
-            </w:pPr>
-          </w:p>
-        </w:tc>
-      </w:tr>
-    </w:tbl>
-    <w:p>
-      <w:pPr>
-        <w:rPr>
-          <w:lang w:val="es-MX"/>
-        </w:rPr>
-      </w:pPr>
-    </w:p>
-    <w:p>
-      <w:pPr>
-        <w:rPr>
-          <w:lang w:val="es-MX"/>
-        </w:rPr>
-      </w:pPr>
-    </w:p>
-    <w:p>
-      <w:pPr>
-        <w:rPr>
-          <w:lang w:val="es-MX"/>
-        </w:rPr>
-      </w:pPr>
-    </w:p>
-    <w:p>
-      <w:pPr>
-        <w:rPr>
-          <w:lang w:val="es-MX"/>
-        </w:rPr>
-      </w:pPr>
-    </w:p>
-    <w:p>
-      <w:pPr>
-        <w:rPr>
-          <w:lang w:val="es-MX"/>
-        </w:rPr>
-      </w:pPr>
-    </w:p>
-    <w:p>
-      <w:pPr>
-        <w:rPr>
-          <w:lang w:val="es-MX"/>
-        </w:rPr>
-      </w:pPr>
-    </w:p>
-    <w:p>
-      <w:pPr>
-        <w:rPr>
-          <w:lang w:val="es-MX"/>
-        </w:rPr>
-      </w:pPr>
-      <w:r>
-        <w:rPr>
-          <w:lang w:val="es-MX"/>
-        </w:rPr>
-        <w:t xml:space="preserve">Hora de Inicio de sesión: </w:t>
-      </w:r>
-    </w:p>
-    <w:p>
-      <w:pPr>
-        <w:rPr>
-          <w:lang w:val="es-MX"/>
-        </w:rPr>
-      </w:pPr>
-      <w:r>
-        <w:rPr>
-          <w:lang w:val="es-MX"/>
-        </w:rPr>
-        <w:t>Hora de cierre de sesión</w:t>
-      </w:r>
-      <w:r>
-        <w:rPr>
-          <w:lang w:val="es-MX"/>
-        </w:rPr>
-        <w:t>:</w:t>
-      </w:r>
-    </w:p>
-    <w:p>
-      <w:pPr>
-        <w:rPr>
-          <w:lang w:val="es-MX"/>
-        </w:rPr>
-      </w:pPr>
-    </w:p>
-    <w:tbl>
-      <w:tblPr>
-        <w:tblStyle w:val="Tablaconcuadrcula"/>
-        <w:tblpPr w:leftFromText="187" w:rightFromText="187" w:topFromText="230" w:bottomFromText="230" w:vertAnchor="text" w:horzAnchor="page" w:tblpXSpec="center" w:tblpY="1"/>
-        <w:tblW w:w="5454" w:type="dxa"/>
-        <w:tblLook w:val="04A0" w:firstRow="1" w:lastRow="0" w:firstColumn="1" w:lastColumn="0" w:noHBand="0" w:noVBand="1"/>
-      </w:tblPr>
-      <w:tblGrid>
-        <w:gridCol w:w="1851"/>
-        <w:gridCol w:w="1711"/>
-        <w:gridCol w:w="1892"/>
-      </w:tblGrid>
-      <w:tr>
-        <w:trPr>
-          <w:trHeight w:val="281"/>
-        </w:trPr>
-        <w:tc>
-          <w:tcPr>
-            <w:tcW w:w="0" w:type="auto"/>
-          </w:tcPr>
-          <w:p>
-            <w:pPr>
-              <w:jc w:val="center"/>
-              <w:rPr>
-                <w:lang w:val="es-MX"/>
-              </w:rPr>
-            </w:pPr>
-            <w:r>
-              <w:rPr>
-                <w:lang w:val="es-MX"/>
-              </w:rPr>
-              <w:t>Intento compilación</w:t>
-            </w:r>
-          </w:p>
-        </w:tc>
-        <w:tc>
-          <w:tcPr>
-            <w:tcW w:w="0" w:type="auto"/>
-          </w:tcPr>
-          <w:p>
-            <w:pPr>
-              <w:jc w:val="center"/>
-              <w:rPr>
-                <w:lang w:val="es-MX"/>
-              </w:rPr>
-            </w:pPr>
-            <w:r>
-              <w:rPr>
-                <w:lang w:val="es-MX"/>
-              </w:rPr>
-              <w:t>Número de Errores</w:t>
-            </w:r>
-          </w:p>
-        </w:tc>
-        <w:tc>
-          <w:tcPr>
-            <w:tcW w:w="0" w:type="auto"/>
-          </w:tcPr>
-          <w:p>
-            <w:pPr>
-              <w:jc w:val="center"/>
-              <w:rPr>
-                <w:lang w:val="es-MX"/>
-              </w:rPr>
-            </w:pPr>
-            <w:r>
-              <w:rPr>
-                <w:lang w:val="es-MX"/>
-              </w:rPr>
-              <w:t xml:space="preserve">Número de </w:t>
-            </w:r>
-            <w:proofErr w:type="spellStart"/>
-            <w:r>
-              <w:rPr>
-                <w:lang w:val="es-MX"/>
-              </w:rPr>
-              <w:t>Warnings</w:t>
-            </w:r>
-            <w:proofErr w:type="spellEnd"/>
-          </w:p>
-        </w:tc>
-      </w:tr>
-      <w:tr>
-        <w:trPr>
-          <w:trHeight w:val="281"/>
-        </w:trPr>
-        <w:tc>
-          <w:tcPr>
-            <w:tcW w:w="0" w:type="auto"/>
-          </w:tcPr>
-          <w:p>
-            <w:pPr>
-              <w:jc w:val="center"/>
-              <w:rPr>
-                <w:lang w:val="es-MX"/>
-              </w:rPr>
-            </w:pPr>
-            <w:r>
-              <w:rPr>
-                <w:lang w:val="es-MX"/>
-              </w:rPr>
-              <w:t>1</w:t>
-            </w:r>
-          </w:p>
-        </w:tc>
-        <w:tc>
-          <w:tcPr>
-            <w:tcW w:w="0" w:type="auto"/>
-          </w:tcPr>
-          <w:p>
-            <w:pPr>
-              <w:jc w:val="center"/>
-              <w:rPr>
-                <w:lang w:val="es-MX"/>
-              </w:rPr>
-            </w:pPr>
-          </w:p>
-        </w:tc>
-        <w:tc>
-          <w:tcPr>
-            <w:tcW w:w="0" w:type="auto"/>
-          </w:tcPr>
-          <w:p>
-            <w:pPr>
-              <w:jc w:val="center"/>
-              <w:rPr>
-                <w:lang w:val="es-MX"/>
-              </w:rPr>
-            </w:pPr>
-          </w:p>
-        </w:tc>
-      </w:tr>
-      <w:tr>
-        <w:trPr>
-          <w:trHeight w:val="293"/>
-        </w:trPr>
-        <w:tc>
-          <w:tcPr>
-            <w:tcW w:w="0" w:type="auto"/>
-          </w:tcPr>
-          <w:p>
-            <w:pPr>
-              <w:jc w:val="center"/>
-              <w:rPr>
-                <w:lang w:val="es-MX"/>
-              </w:rPr>
-            </w:pPr>
-            <w:r>
-              <w:rPr>
-                <w:lang w:val="es-MX"/>
-              </w:rPr>
-              <w:t>2</w:t>
-            </w:r>
-          </w:p>
-        </w:tc>
-        <w:tc>
-          <w:tcPr>
-            <w:tcW w:w="0" w:type="auto"/>
-          </w:tcPr>
-          <w:p>
-            <w:pPr>
-              <w:jc w:val="center"/>
-              <w:rPr>
-                <w:lang w:val="es-MX"/>
-              </w:rPr>
-            </w:pPr>
-          </w:p>
-        </w:tc>
-        <w:tc>
-          <w:tcPr>
-            <w:tcW w:w="0" w:type="auto"/>
-          </w:tcPr>
-          <w:p>
-            <w:pPr>
-              <w:jc w:val="center"/>
-              <w:rPr>
-                <w:lang w:val="es-MX"/>
-              </w:rPr>
-            </w:pPr>
-          </w:p>
-        </w:tc>
-      </w:tr>
-      <w:tr>
-        <w:trPr>
-          <w:trHeight w:val="281"/>
-        </w:trPr>
-        <w:tc>
-          <w:tcPr>
-            <w:tcW w:w="0" w:type="auto"/>
-          </w:tcPr>
-          <w:p>
-            <w:pPr>
-              <w:jc w:val="center"/>
-              <w:rPr>
-                <w:lang w:val="es-MX"/>
-              </w:rPr>
-            </w:pPr>
-            <w:r>
-              <w:rPr>
-                <w:lang w:val="es-MX"/>
-              </w:rPr>
-              <w:t>3</w:t>
-            </w:r>
-          </w:p>
-        </w:tc>
-        <w:tc>
-          <w:tcPr>
-            <w:tcW w:w="0" w:type="auto"/>
-          </w:tcPr>
-          <w:p>
-            <w:pPr>
-              <w:jc w:val="center"/>
-              <w:rPr>
-                <w:lang w:val="es-MX"/>
-              </w:rPr>
-            </w:pPr>
-          </w:p>
-        </w:tc>
-        <w:tc>
-          <w:tcPr>
-            <w:tcW w:w="0" w:type="auto"/>
-          </w:tcPr>
-          <w:p>
-            <w:pPr>
-              <w:jc w:val="center"/>
-              <w:rPr>
-                <w:lang w:val="es-MX"/>
-              </w:rPr>
-            </w:pPr>
-          </w:p>
-        </w:tc>
-      </w:tr>
-      <w:tr>
-        <w:trPr>
-          <w:trHeight w:val="281"/>
-        </w:trPr>
-        <w:tc>
-          <w:tcPr>
-            <w:tcW w:w="0" w:type="auto"/>
-          </w:tcPr>
-          <w:p>
-            <w:pPr>
-              <w:jc w:val="center"/>
-              <w:rPr>
-                <w:lang w:val="es-MX"/>
-              </w:rPr>
-            </w:pPr>
-            <w:r>
-              <w:rPr>
-                <w:lang w:val="es-MX"/>
-              </w:rPr>
-              <w:t>4</w:t>
-            </w:r>
-          </w:p>
-        </w:tc>
-        <w:tc>
-          <w:tcPr>
-            <w:tcW w:w="0" w:type="auto"/>
-          </w:tcPr>
-          <w:p>
-            <w:pPr>
-              <w:jc w:val="center"/>
-              <w:rPr>
-                <w:lang w:val="es-MX"/>
-              </w:rPr>
-            </w:pPr>
-          </w:p>
-        </w:tc>
-        <w:tc>
-          <w:tcPr>
-            <w:tcW w:w="0" w:type="auto"/>
-          </w:tcPr>
-          <w:p>
-            <w:pPr>
-              <w:jc w:val="center"/>
-              <w:rPr>
-                <w:lang w:val="es-MX"/>
-              </w:rPr>
-            </w:pPr>
-          </w:p>
-        </w:tc>
-      </w:tr>
-      <w:tr>
-        <w:trPr>
-          <w:trHeight w:val="281"/>
-        </w:trPr>
-        <w:tc>
-          <w:tcPr>
-            <w:tcW w:w="0" w:type="auto"/>
-          </w:tcPr>
-          <w:p>
-            <w:pPr>
-              <w:jc w:val="center"/>
-              <w:rPr>
-                <w:lang w:val="es-MX"/>
-              </w:rPr>
-            </w:pPr>
-            <w:r>
-              <w:rPr>
-                <w:lang w:val="es-MX"/>
-              </w:rPr>
-              <w:t>5</w:t>
-            </w:r>
-          </w:p>
-        </w:tc>
-        <w:tc>
-          <w:tcPr>
-            <w:tcW w:w="0" w:type="auto"/>
-          </w:tcPr>
-          <w:p>
-            <w:pPr>
-              <w:jc w:val="center"/>
-              <w:rPr>
-                <w:lang w:val="es-MX"/>
-              </w:rPr>
-            </w:pPr>
-          </w:p>
-        </w:tc>
-        <w:tc>
-          <w:tcPr>
-            <w:tcW w:w="0" w:type="auto"/>
-          </w:tcPr>
-          <w:p>
-            <w:pPr>
-              <w:jc w:val="center"/>
-              <w:rPr>
-                <w:lang w:val="es-MX"/>
-              </w:rPr>
-            </w:pPr>
-          </w:p>
-        </w:tc>
-      </w:tr>
-    </w:tbl>
-    <w:p>
-      <w:pPr>
-        <w:rPr>
-          <w:lang w:val="es-MX"/>
-        </w:rPr>
-      </w:pPr>
-    </w:p>
-    <w:p>
-      <w:pPr>
-        <w:rPr>
-          <w:lang w:val="es-MX"/>
-        </w:rPr>
-      </w:pPr>
-    </w:p>
-    <w:p>
-      <w:pPr>
-        <w:rPr>
-          <w:lang w:val="es-MX"/>
-        </w:rPr>
-      </w:pPr>
-    </w:p>
-    <w:p>
-      <w:pPr>
-        <w:tabs>
-          <w:tab w:val="left" w:pos="5328"/>
-        </w:tabs>
-        <w:rPr>
-          <w:lang w:val="es-MX"/>
-        </w:rPr>
-      </w:pPr>
-    </w:p>
-    <w:p>
-      <w:pPr>
-        <w:rPr>
-          <w:lang w:val="es-MX"/>
-        </w:rPr>
-      </w:pPr>
+        <w:rPr>
+          <w:lang w:val="es-MX"/>
+        </w:rPr>
+      </w:pPr>
+    </w:p>
+    <w:p>
+      <w:pPr>
+        <w:rPr>
+          <w:lang w:val="es-MX"/>
+        </w:rPr>
+      </w:pPr>
+    </w:p>
+    <w:p>
+      <w:pPr>
+        <w:rPr>
+          <w:lang w:val="es-MX"/>
+        </w:rPr>
+      </w:pPr>
+    </w:p>
+    <w:p>
+      <w:pPr>
+        <w:rPr>
+          <w:lang w:val="es-MX"/>
+        </w:rPr>
+      </w:pPr>
+    </w:p>
+    <w:p>
+      <w:pPr>
+        <w:rPr>
+          <w:lang w:val="es-MX"/>
+        </w:rPr>
+      </w:pPr>
+    </w:p>
+    <w:p>
+      <w:pPr>
+        <w:rPr>
+          <w:lang w:val="es-MX"/>
+        </w:rPr>
+      </w:pPr>
+    </w:p>
+    <w:p>
+      <w:pPr>
+        <w:rPr>
+          <w:lang w:val="es-MX"/>
+        </w:rPr>
+      </w:pPr>
+    </w:p>
+    <w:p>
+      <w:pPr>
+        <w:rPr>
+          <w:lang w:val="es-MX"/>
+        </w:rPr>
+      </w:pPr>
+    </w:p>
+    <w:p>
+      <w:pPr>
+        <w:rPr>
+          <w:lang w:val="es-MX"/>
+        </w:rPr>
+      </w:pPr>
+    </w:p>
+    <w:p>
+      <w:pPr>
+        <w:jc w:val="right"/>
+        <w:rPr>
+          <w:lang w:val="es-MX"/>
+        </w:rPr>
+      </w:pPr>
+      <w:bookmarkStart w:id="0" w:name="_GoBack"/>
+      <w:bookmarkEnd w:id="0"/>
     </w:p>
     <w:p>
       <w:pPr>

</xml_diff>

<commit_message>
Updating Feedback Document  -RT1064_No_Framework Completed
</commit_message>
<xml_diff>
--- a/Documentation/Feedback_ Developers.docx
+++ b/Documentation/Feedback_ Developers.docx
@@ -193,6 +193,24 @@
         </w:rPr>
         <w:t xml:space="preserve">Hora de Inicio de sesión: </w:t>
       </w:r>
+      <w:r>
+        <w:rPr>
+          <w:lang w:val="es-MX"/>
+        </w:rPr>
+        <w:t xml:space="preserve">04/10/2020 </w:t>
+      </w:r>
+      <w:r>
+        <w:rPr>
+          <w:lang w:val="es-MX"/>
+        </w:rPr>
+        <w:t>14</w:t>
+      </w:r>
+      <w:r>
+        <w:rPr>
+          <w:lang w:val="es-MX"/>
+        </w:rPr>
+        <w:t>:30</w:t>
+      </w:r>
     </w:p>
     <w:p>
       <w:pPr>
@@ -206,11 +224,37 @@
         </w:rPr>
         <w:t>Hora de cierre de sesión</w:t>
       </w:r>
+      <w:proofErr w:type="gramStart"/>
       <w:r>
         <w:rPr>
           <w:lang w:val="es-MX"/>
         </w:rPr>
         <w:t>:</w:t>
+      </w:r>
+      <w:r>
+        <w:rPr>
+          <w:lang w:val="es-MX"/>
+        </w:rPr>
+        <w:t>04</w:t>
+      </w:r>
+      <w:proofErr w:type="gramEnd"/>
+      <w:r>
+        <w:rPr>
+          <w:lang w:val="es-MX"/>
+        </w:rPr>
+        <w:t>/10/2020 15</w:t>
+      </w:r>
+      <w:r>
+        <w:rPr>
+          <w:lang w:val="es-MX"/>
+        </w:rPr>
+        <w:t>:</w:t>
+      </w:r>
+      <w:r>
+        <w:rPr>
+          <w:lang w:val="es-MX"/>
+        </w:rPr>
+        <w:t>15</w:t>
       </w:r>
     </w:p>
     <w:p>
@@ -997,25 +1041,7 @@
         <w:rPr>
           <w:lang w:val="es-MX"/>
         </w:rPr>
-        <w:t>2</w:t>
-      </w:r>
-      <w:r>
-        <w:rPr>
-          <w:lang w:val="es-MX"/>
-        </w:rPr>
-        <w:t>7</w:t>
-      </w:r>
-      <w:r>
-        <w:rPr>
-          <w:lang w:val="es-MX"/>
-        </w:rPr>
-        <w:t xml:space="preserve">/09/2020 </w:t>
-      </w:r>
-      <w:r>
-        <w:rPr>
-          <w:lang w:val="es-MX"/>
-        </w:rPr>
-        <w:t>10:50</w:t>
+        <w:t>27/09/2020 10:50</w:t>
       </w:r>
     </w:p>
     <w:p>
@@ -1046,13 +1072,7 @@
         <w:rPr>
           <w:lang w:val="es-MX"/>
         </w:rPr>
-        <w:t xml:space="preserve">27/09/2020 </w:t>
-      </w:r>
-      <w:r>
-        <w:rPr>
-          <w:lang w:val="es-MX"/>
-        </w:rPr>
-        <w:t>12:35</w:t>
+        <w:t>27/09/2020 12:35</w:t>
       </w:r>
     </w:p>
     <w:p>
@@ -1496,13 +1516,7 @@
         <w:rPr>
           <w:lang w:val="es-MX"/>
         </w:rPr>
-        <w:t xml:space="preserve">27/09/2020 </w:t>
-      </w:r>
-      <w:r>
-        <w:rPr>
-          <w:lang w:val="es-MX"/>
-        </w:rPr>
-        <w:t>13:00</w:t>
+        <w:t>27/09/2020 13:00</w:t>
       </w:r>
     </w:p>
     <w:p>
@@ -1533,13 +1547,7 @@
         <w:rPr>
           <w:lang w:val="es-MX"/>
         </w:rPr>
-        <w:t>27/09/2020 13:</w:t>
-      </w:r>
-      <w:r>
-        <w:rPr>
-          <w:lang w:val="es-MX"/>
-        </w:rPr>
-        <w:t>37</w:t>
+        <w:t>27/09/2020 13:37</w:t>
       </w:r>
     </w:p>
     <w:p>
@@ -1997,8 +2005,6 @@
           <w:lang w:val="es-MX"/>
         </w:rPr>
       </w:pPr>
-      <w:bookmarkStart w:id="0" w:name="_GoBack"/>
-      <w:bookmarkEnd w:id="0"/>
     </w:p>
     <w:p>
       <w:pPr>
@@ -2052,6 +2058,12 @@
         </w:rPr>
         <w:t xml:space="preserve">Hora de Inicio de sesión: </w:t>
       </w:r>
+      <w:r>
+        <w:rPr>
+          <w:lang w:val="es-MX"/>
+        </w:rPr>
+        <w:t>04/10/2020 15:30</w:t>
+      </w:r>
     </w:p>
     <w:p>
       <w:pPr>
@@ -2070,6 +2082,18 @@
           <w:lang w:val="es-MX"/>
         </w:rPr>
         <w:t>:</w:t>
+      </w:r>
+      <w:r>
+        <w:rPr>
+          <w:lang w:val="es-MX"/>
+        </w:rPr>
+        <w:t xml:space="preserve"> </w:t>
+      </w:r>
+      <w:r>
+        <w:rPr>
+          <w:lang w:val="es-MX"/>
+        </w:rPr>
+        <w:t>04/10/2020 16:06</w:t>
       </w:r>
     </w:p>
     <w:p>
@@ -2195,19 +2219,31 @@
                 <w:lang w:val="es-MX"/>
               </w:rPr>
             </w:pPr>
-          </w:p>
-        </w:tc>
-        <w:tc>
-          <w:tcPr>
-            <w:tcW w:w="0" w:type="auto"/>
-          </w:tcPr>
-          <w:p>
-            <w:pPr>
-              <w:jc w:val="center"/>
-              <w:rPr>
-                <w:lang w:val="es-MX"/>
-              </w:rPr>
-            </w:pPr>
+            <w:r>
+              <w:rPr>
+                <w:lang w:val="es-MX"/>
+              </w:rPr>
+              <w:t>1</w:t>
+            </w:r>
+          </w:p>
+        </w:tc>
+        <w:tc>
+          <w:tcPr>
+            <w:tcW w:w="0" w:type="auto"/>
+          </w:tcPr>
+          <w:p>
+            <w:pPr>
+              <w:jc w:val="center"/>
+              <w:rPr>
+                <w:lang w:val="es-MX"/>
+              </w:rPr>
+            </w:pPr>
+            <w:r>
+              <w:rPr>
+                <w:lang w:val="es-MX"/>
+              </w:rPr>
+              <w:t>5</w:t>
+            </w:r>
           </w:p>
         </w:tc>
       </w:tr>
@@ -2245,19 +2281,31 @@
                 <w:lang w:val="es-MX"/>
               </w:rPr>
             </w:pPr>
-          </w:p>
-        </w:tc>
-        <w:tc>
-          <w:tcPr>
-            <w:tcW w:w="0" w:type="auto"/>
-          </w:tcPr>
-          <w:p>
-            <w:pPr>
-              <w:jc w:val="center"/>
-              <w:rPr>
-                <w:lang w:val="es-MX"/>
-              </w:rPr>
-            </w:pPr>
+            <w:r>
+              <w:rPr>
+                <w:lang w:val="es-MX"/>
+              </w:rPr>
+              <w:t>0</w:t>
+            </w:r>
+          </w:p>
+        </w:tc>
+        <w:tc>
+          <w:tcPr>
+            <w:tcW w:w="0" w:type="auto"/>
+          </w:tcPr>
+          <w:p>
+            <w:pPr>
+              <w:jc w:val="center"/>
+              <w:rPr>
+                <w:lang w:val="es-MX"/>
+              </w:rPr>
+            </w:pPr>
+            <w:r>
+              <w:rPr>
+                <w:lang w:val="es-MX"/>
+              </w:rPr>
+              <w:t>5</w:t>
+            </w:r>
           </w:p>
         </w:tc>
       </w:tr>
@@ -2295,19 +2343,31 @@
                 <w:lang w:val="es-MX"/>
               </w:rPr>
             </w:pPr>
-          </w:p>
-        </w:tc>
-        <w:tc>
-          <w:tcPr>
-            <w:tcW w:w="0" w:type="auto"/>
-          </w:tcPr>
-          <w:p>
-            <w:pPr>
-              <w:jc w:val="center"/>
-              <w:rPr>
-                <w:lang w:val="es-MX"/>
-              </w:rPr>
-            </w:pPr>
+            <w:r>
+              <w:rPr>
+                <w:lang w:val="es-MX"/>
+              </w:rPr>
+              <w:t>1</w:t>
+            </w:r>
+          </w:p>
+        </w:tc>
+        <w:tc>
+          <w:tcPr>
+            <w:tcW w:w="0" w:type="auto"/>
+          </w:tcPr>
+          <w:p>
+            <w:pPr>
+              <w:jc w:val="center"/>
+              <w:rPr>
+                <w:lang w:val="es-MX"/>
+              </w:rPr>
+            </w:pPr>
+            <w:r>
+              <w:rPr>
+                <w:lang w:val="es-MX"/>
+              </w:rPr>
+              <w:t>5</w:t>
+            </w:r>
           </w:p>
         </w:tc>
       </w:tr>
@@ -2449,10 +2509,53 @@
     </w:p>
     <w:p>
       <w:pPr>
-        <w:rPr>
-          <w:lang w:val="es-MX"/>
-        </w:rPr>
-      </w:pPr>
+        <w:pStyle w:val="Prrafodelista"/>
+        <w:jc w:val="both"/>
+        <w:rPr>
+          <w:lang w:val="es-MX"/>
+        </w:rPr>
+      </w:pPr>
+    </w:p>
+    <w:p>
+      <w:pPr>
+        <w:pStyle w:val="Prrafodelista"/>
+        <w:numPr>
+          <w:ilvl w:val="0"/>
+          <w:numId w:val="4"/>
+        </w:numPr>
+        <w:jc w:val="both"/>
+        <w:rPr>
+          <w:lang w:val="es-MX"/>
+        </w:rPr>
+      </w:pPr>
+      <w:r>
+        <w:rPr>
+          <w:lang w:val="es-MX"/>
+        </w:rPr>
+        <w:t xml:space="preserve">Los </w:t>
+      </w:r>
+      <w:proofErr w:type="spellStart"/>
+      <w:r>
+        <w:rPr>
+          <w:lang w:val="es-MX"/>
+        </w:rPr>
+        <w:t>warnings</w:t>
+      </w:r>
+      <w:proofErr w:type="spellEnd"/>
+      <w:r>
+        <w:rPr>
+          <w:lang w:val="es-MX"/>
+        </w:rPr>
+        <w:t xml:space="preserve"> que aparecen se deben a variables que no se usan dentro de </w:t>
+      </w:r>
+      <w:proofErr w:type="spellStart"/>
+      <w:r>
+        <w:rPr>
+          <w:lang w:val="es-MX"/>
+        </w:rPr>
+        <w:t>main.c</w:t>
+      </w:r>
+      <w:proofErr w:type="spellEnd"/>
     </w:p>
     <w:p>
       <w:pPr>
@@ -2473,6 +2576,12 @@
         </w:rPr>
         <w:t xml:space="preserve">Hora de Inicio de sesión: </w:t>
       </w:r>
+      <w:r>
+        <w:rPr>
+          <w:lang w:val="es-MX"/>
+        </w:rPr>
+        <w:t>11/10/2020 08:23</w:t>
+      </w:r>
     </w:p>
     <w:p>
       <w:pPr>
@@ -2491,6 +2600,12 @@
           <w:lang w:val="es-MX"/>
         </w:rPr>
         <w:t>:</w:t>
+      </w:r>
+      <w:r>
+        <w:rPr>
+          <w:lang w:val="es-MX"/>
+        </w:rPr>
+        <w:t xml:space="preserve"> 11/10/2020 09:41</w:t>
       </w:r>
     </w:p>
     <w:p>
@@ -2616,19 +2731,31 @@
                 <w:lang w:val="es-MX"/>
               </w:rPr>
             </w:pPr>
-          </w:p>
-        </w:tc>
-        <w:tc>
-          <w:tcPr>
-            <w:tcW w:w="0" w:type="auto"/>
-          </w:tcPr>
-          <w:p>
-            <w:pPr>
-              <w:jc w:val="center"/>
-              <w:rPr>
-                <w:lang w:val="es-MX"/>
-              </w:rPr>
-            </w:pPr>
+            <w:r>
+              <w:rPr>
+                <w:lang w:val="es-MX"/>
+              </w:rPr>
+              <w:t>17</w:t>
+            </w:r>
+          </w:p>
+        </w:tc>
+        <w:tc>
+          <w:tcPr>
+            <w:tcW w:w="0" w:type="auto"/>
+          </w:tcPr>
+          <w:p>
+            <w:pPr>
+              <w:jc w:val="center"/>
+              <w:rPr>
+                <w:lang w:val="es-MX"/>
+              </w:rPr>
+            </w:pPr>
+            <w:r>
+              <w:rPr>
+                <w:lang w:val="es-MX"/>
+              </w:rPr>
+              <w:t>3</w:t>
+            </w:r>
           </w:p>
         </w:tc>
       </w:tr>
@@ -2666,19 +2793,31 @@
                 <w:lang w:val="es-MX"/>
               </w:rPr>
             </w:pPr>
-          </w:p>
-        </w:tc>
-        <w:tc>
-          <w:tcPr>
-            <w:tcW w:w="0" w:type="auto"/>
-          </w:tcPr>
-          <w:p>
-            <w:pPr>
-              <w:jc w:val="center"/>
-              <w:rPr>
-                <w:lang w:val="es-MX"/>
-              </w:rPr>
-            </w:pPr>
+            <w:r>
+              <w:rPr>
+                <w:lang w:val="es-MX"/>
+              </w:rPr>
+              <w:t>13</w:t>
+            </w:r>
+          </w:p>
+        </w:tc>
+        <w:tc>
+          <w:tcPr>
+            <w:tcW w:w="0" w:type="auto"/>
+          </w:tcPr>
+          <w:p>
+            <w:pPr>
+              <w:jc w:val="center"/>
+              <w:rPr>
+                <w:lang w:val="es-MX"/>
+              </w:rPr>
+            </w:pPr>
+            <w:r>
+              <w:rPr>
+                <w:lang w:val="es-MX"/>
+              </w:rPr>
+              <w:t>1</w:t>
+            </w:r>
           </w:p>
         </w:tc>
       </w:tr>
@@ -2716,19 +2855,31 @@
                 <w:lang w:val="es-MX"/>
               </w:rPr>
             </w:pPr>
-          </w:p>
-        </w:tc>
-        <w:tc>
-          <w:tcPr>
-            <w:tcW w:w="0" w:type="auto"/>
-          </w:tcPr>
-          <w:p>
-            <w:pPr>
-              <w:jc w:val="center"/>
-              <w:rPr>
-                <w:lang w:val="es-MX"/>
-              </w:rPr>
-            </w:pPr>
+            <w:r>
+              <w:rPr>
+                <w:lang w:val="es-MX"/>
+              </w:rPr>
+              <w:t>0</w:t>
+            </w:r>
+          </w:p>
+        </w:tc>
+        <w:tc>
+          <w:tcPr>
+            <w:tcW w:w="0" w:type="auto"/>
+          </w:tcPr>
+          <w:p>
+            <w:pPr>
+              <w:jc w:val="center"/>
+              <w:rPr>
+                <w:lang w:val="es-MX"/>
+              </w:rPr>
+            </w:pPr>
+            <w:r>
+              <w:rPr>
+                <w:lang w:val="es-MX"/>
+              </w:rPr>
+              <w:t>0</w:t>
+            </w:r>
           </w:p>
         </w:tc>
       </w:tr>
@@ -2766,19 +2917,32 @@
                 <w:lang w:val="es-MX"/>
               </w:rPr>
             </w:pPr>
-          </w:p>
-        </w:tc>
-        <w:tc>
-          <w:tcPr>
-            <w:tcW w:w="0" w:type="auto"/>
-          </w:tcPr>
-          <w:p>
-            <w:pPr>
-              <w:jc w:val="center"/>
-              <w:rPr>
-                <w:lang w:val="es-MX"/>
-              </w:rPr>
-            </w:pPr>
+            <w:r>
+              <w:rPr>
+                <w:lang w:val="es-MX"/>
+              </w:rPr>
+              <w:t>0</w:t>
+            </w:r>
+          </w:p>
+        </w:tc>
+        <w:tc>
+          <w:tcPr>
+            <w:tcW w:w="0" w:type="auto"/>
+          </w:tcPr>
+          <w:p>
+            <w:pPr>
+              <w:jc w:val="center"/>
+              <w:rPr>
+                <w:u w:val="single"/>
+                <w:lang w:val="es-MX"/>
+              </w:rPr>
+            </w:pPr>
+            <w:r>
+              <w:rPr>
+                <w:lang w:val="es-MX"/>
+              </w:rPr>
+              <w:t>0</w:t>
+            </w:r>
           </w:p>
         </w:tc>
       </w:tr>
@@ -2816,19 +2980,31 @@
                 <w:lang w:val="es-MX"/>
               </w:rPr>
             </w:pPr>
-          </w:p>
-        </w:tc>
-        <w:tc>
-          <w:tcPr>
-            <w:tcW w:w="0" w:type="auto"/>
-          </w:tcPr>
-          <w:p>
-            <w:pPr>
-              <w:jc w:val="center"/>
-              <w:rPr>
-                <w:lang w:val="es-MX"/>
-              </w:rPr>
-            </w:pPr>
+            <w:r>
+              <w:rPr>
+                <w:lang w:val="es-MX"/>
+              </w:rPr>
+              <w:t>0</w:t>
+            </w:r>
+          </w:p>
+        </w:tc>
+        <w:tc>
+          <w:tcPr>
+            <w:tcW w:w="0" w:type="auto"/>
+          </w:tcPr>
+          <w:p>
+            <w:pPr>
+              <w:jc w:val="center"/>
+              <w:rPr>
+                <w:lang w:val="es-MX"/>
+              </w:rPr>
+            </w:pPr>
+            <w:r>
+              <w:rPr>
+                <w:lang w:val="es-MX"/>
+              </w:rPr>
+              <w:t>0</w:t>
+            </w:r>
           </w:p>
         </w:tc>
       </w:tr>
@@ -2860,17 +3036,20 @@
           <w:lang w:val="es-MX"/>
         </w:rPr>
       </w:pPr>
-    </w:p>
-    <w:p>
-      <w:pPr>
-        <w:rPr>
-          <w:lang w:val="es-MX"/>
-        </w:rPr>
-      </w:pPr>
-    </w:p>
-    <w:p>
-      <w:pPr>
-        <w:rPr>
+      <w:bookmarkStart w:id="0" w:name="_GoBack"/>
+    </w:p>
+    <w:bookmarkEnd w:id="0"/>
+    <w:p>
+      <w:pPr>
+        <w:rPr>
+          <w:lang w:val="es-MX"/>
+        </w:rPr>
+      </w:pPr>
+    </w:p>
+    <w:p>
+      <w:pPr>
+        <w:rPr>
+          <w:u w:val="single"/>
           <w:lang w:val="es-MX"/>
         </w:rPr>
       </w:pPr>
@@ -2880,10 +3059,17 @@
         </w:rPr>
         <w:t xml:space="preserve">Hora de Inicio de sesión: </w:t>
       </w:r>
-    </w:p>
-    <w:p>
-      <w:pPr>
-        <w:rPr>
+      <w:r>
+        <w:rPr>
+          <w:lang w:val="es-MX"/>
+        </w:rPr>
+        <w:t>11/10/2020 15:57</w:t>
+      </w:r>
+    </w:p>
+    <w:p>
+      <w:pPr>
+        <w:rPr>
+          <w:u w:val="single"/>
           <w:lang w:val="es-MX"/>
         </w:rPr>
       </w:pPr>
@@ -2898,6 +3084,12 @@
           <w:lang w:val="es-MX"/>
         </w:rPr>
         <w:t>:</w:t>
+      </w:r>
+      <w:r>
+        <w:rPr>
+          <w:lang w:val="es-MX"/>
+        </w:rPr>
+        <w:t xml:space="preserve"> 11/10/2020 15:19</w:t>
       </w:r>
     </w:p>
     <w:p>
@@ -3023,19 +3215,31 @@
                 <w:lang w:val="es-MX"/>
               </w:rPr>
             </w:pPr>
-          </w:p>
-        </w:tc>
-        <w:tc>
-          <w:tcPr>
-            <w:tcW w:w="0" w:type="auto"/>
-          </w:tcPr>
-          <w:p>
-            <w:pPr>
-              <w:jc w:val="center"/>
-              <w:rPr>
-                <w:lang w:val="es-MX"/>
-              </w:rPr>
-            </w:pPr>
+            <w:r>
+              <w:rPr>
+                <w:lang w:val="es-MX"/>
+              </w:rPr>
+              <w:t>15</w:t>
+            </w:r>
+          </w:p>
+        </w:tc>
+        <w:tc>
+          <w:tcPr>
+            <w:tcW w:w="0" w:type="auto"/>
+          </w:tcPr>
+          <w:p>
+            <w:pPr>
+              <w:jc w:val="center"/>
+              <w:rPr>
+                <w:lang w:val="es-MX"/>
+              </w:rPr>
+            </w:pPr>
+            <w:r>
+              <w:rPr>
+                <w:lang w:val="es-MX"/>
+              </w:rPr>
+              <w:t>9</w:t>
+            </w:r>
           </w:p>
         </w:tc>
       </w:tr>
@@ -3073,19 +3277,31 @@
                 <w:lang w:val="es-MX"/>
               </w:rPr>
             </w:pPr>
-          </w:p>
-        </w:tc>
-        <w:tc>
-          <w:tcPr>
-            <w:tcW w:w="0" w:type="auto"/>
-          </w:tcPr>
-          <w:p>
-            <w:pPr>
-              <w:jc w:val="center"/>
-              <w:rPr>
-                <w:lang w:val="es-MX"/>
-              </w:rPr>
-            </w:pPr>
+            <w:r>
+              <w:rPr>
+                <w:lang w:val="es-MX"/>
+              </w:rPr>
+              <w:t>6</w:t>
+            </w:r>
+          </w:p>
+        </w:tc>
+        <w:tc>
+          <w:tcPr>
+            <w:tcW w:w="0" w:type="auto"/>
+          </w:tcPr>
+          <w:p>
+            <w:pPr>
+              <w:jc w:val="center"/>
+              <w:rPr>
+                <w:lang w:val="es-MX"/>
+              </w:rPr>
+            </w:pPr>
+            <w:r>
+              <w:rPr>
+                <w:lang w:val="es-MX"/>
+              </w:rPr>
+              <w:t>4</w:t>
+            </w:r>
           </w:p>
         </w:tc>
       </w:tr>
@@ -3123,19 +3339,31 @@
                 <w:lang w:val="es-MX"/>
               </w:rPr>
             </w:pPr>
-          </w:p>
-        </w:tc>
-        <w:tc>
-          <w:tcPr>
-            <w:tcW w:w="0" w:type="auto"/>
-          </w:tcPr>
-          <w:p>
-            <w:pPr>
-              <w:jc w:val="center"/>
-              <w:rPr>
-                <w:lang w:val="es-MX"/>
-              </w:rPr>
-            </w:pPr>
+            <w:r>
+              <w:rPr>
+                <w:lang w:val="es-MX"/>
+              </w:rPr>
+              <w:t>5</w:t>
+            </w:r>
+          </w:p>
+        </w:tc>
+        <w:tc>
+          <w:tcPr>
+            <w:tcW w:w="0" w:type="auto"/>
+          </w:tcPr>
+          <w:p>
+            <w:pPr>
+              <w:jc w:val="center"/>
+              <w:rPr>
+                <w:lang w:val="es-MX"/>
+              </w:rPr>
+            </w:pPr>
+            <w:r>
+              <w:rPr>
+                <w:lang w:val="es-MX"/>
+              </w:rPr>
+              <w:t>2</w:t>
+            </w:r>
           </w:p>
         </w:tc>
       </w:tr>
@@ -3173,19 +3401,31 @@
                 <w:lang w:val="es-MX"/>
               </w:rPr>
             </w:pPr>
-          </w:p>
-        </w:tc>
-        <w:tc>
-          <w:tcPr>
-            <w:tcW w:w="0" w:type="auto"/>
-          </w:tcPr>
-          <w:p>
-            <w:pPr>
-              <w:jc w:val="center"/>
-              <w:rPr>
-                <w:lang w:val="es-MX"/>
-              </w:rPr>
-            </w:pPr>
+            <w:r>
+              <w:rPr>
+                <w:lang w:val="es-MX"/>
+              </w:rPr>
+              <w:t>0</w:t>
+            </w:r>
+          </w:p>
+        </w:tc>
+        <w:tc>
+          <w:tcPr>
+            <w:tcW w:w="0" w:type="auto"/>
+          </w:tcPr>
+          <w:p>
+            <w:pPr>
+              <w:jc w:val="center"/>
+              <w:rPr>
+                <w:lang w:val="es-MX"/>
+              </w:rPr>
+            </w:pPr>
+            <w:r>
+              <w:rPr>
+                <w:lang w:val="es-MX"/>
+              </w:rPr>
+              <w:t>2</w:t>
+            </w:r>
           </w:p>
         </w:tc>
       </w:tr>
@@ -3223,19 +3463,31 @@
                 <w:lang w:val="es-MX"/>
               </w:rPr>
             </w:pPr>
-          </w:p>
-        </w:tc>
-        <w:tc>
-          <w:tcPr>
-            <w:tcW w:w="0" w:type="auto"/>
-          </w:tcPr>
-          <w:p>
-            <w:pPr>
-              <w:jc w:val="center"/>
-              <w:rPr>
-                <w:lang w:val="es-MX"/>
-              </w:rPr>
-            </w:pPr>
+            <w:r>
+              <w:rPr>
+                <w:lang w:val="es-MX"/>
+              </w:rPr>
+              <w:t>0</w:t>
+            </w:r>
+          </w:p>
+        </w:tc>
+        <w:tc>
+          <w:tcPr>
+            <w:tcW w:w="0" w:type="auto"/>
+          </w:tcPr>
+          <w:p>
+            <w:pPr>
+              <w:jc w:val="center"/>
+              <w:rPr>
+                <w:lang w:val="es-MX"/>
+              </w:rPr>
+            </w:pPr>
+            <w:r>
+              <w:rPr>
+                <w:lang w:val="es-MX"/>
+              </w:rPr>
+              <w:t>0</w:t>
+            </w:r>
           </w:p>
         </w:tc>
       </w:tr>
@@ -5255,6 +5507,118 @@
     </w:lvl>
   </w:abstractNum>
   <w:abstractNum w:abstractNumId="2" w15:restartNumberingAfterBreak="0">
+    <w:nsid w:val="314267A3"/>
+    <w:multiLevelType w:val="hybridMultilevel"/>
+    <w:tmpl w:val="249619EC"/>
+    <w:lvl w:ilvl="0" w:tplc="A2D8B854">
+      <w:numFmt w:val="bullet"/>
+      <w:lvlText w:val=""/>
+      <w:lvlJc w:val="left"/>
+      <w:pPr>
+        <w:ind w:left="720" w:hanging="360"/>
+      </w:pPr>
+      <w:rPr>
+        <w:rFonts w:ascii="Symbol" w:eastAsiaTheme="minorHAnsi" w:hAnsi="Symbol" w:cstheme="minorBidi" w:hint="default"/>
+      </w:rPr>
+    </w:lvl>
+    <w:lvl w:ilvl="1" w:tplc="080A0003" w:tentative="1">
+      <w:start w:val="1"/>
+      <w:numFmt w:val="bullet"/>
+      <w:lvlText w:val="o"/>
+      <w:lvlJc w:val="left"/>
+      <w:pPr>
+        <w:ind w:left="1440" w:hanging="360"/>
+      </w:pPr>
+      <w:rPr>
+        <w:rFonts w:ascii="Courier New" w:hAnsi="Courier New" w:cs="Courier New" w:hint="default"/>
+      </w:rPr>
+    </w:lvl>
+    <w:lvl w:ilvl="2" w:tplc="080A0005" w:tentative="1">
+      <w:start w:val="1"/>
+      <w:numFmt w:val="bullet"/>
+      <w:lvlText w:val=""/>
+      <w:lvlJc w:val="left"/>
+      <w:pPr>
+        <w:ind w:left="2160" w:hanging="360"/>
+      </w:pPr>
+      <w:rPr>
+        <w:rFonts w:ascii="Wingdings" w:hAnsi="Wingdings" w:hint="default"/>
+      </w:rPr>
+    </w:lvl>
+    <w:lvl w:ilvl="3" w:tplc="080A0001" w:tentative="1">
+      <w:start w:val="1"/>
+      <w:numFmt w:val="bullet"/>
+      <w:lvlText w:val=""/>
+      <w:lvlJc w:val="left"/>
+      <w:pPr>
+        <w:ind w:left="2880" w:hanging="360"/>
+      </w:pPr>
+      <w:rPr>
+        <w:rFonts w:ascii="Symbol" w:hAnsi="Symbol" w:hint="default"/>
+      </w:rPr>
+    </w:lvl>
+    <w:lvl w:ilvl="4" w:tplc="080A0003" w:tentative="1">
+      <w:start w:val="1"/>
+      <w:numFmt w:val="bullet"/>
+      <w:lvlText w:val="o"/>
+      <w:lvlJc w:val="left"/>
+      <w:pPr>
+        <w:ind w:left="3600" w:hanging="360"/>
+      </w:pPr>
+      <w:rPr>
+        <w:rFonts w:ascii="Courier New" w:hAnsi="Courier New" w:cs="Courier New" w:hint="default"/>
+      </w:rPr>
+    </w:lvl>
+    <w:lvl w:ilvl="5" w:tplc="080A0005" w:tentative="1">
+      <w:start w:val="1"/>
+      <w:numFmt w:val="bullet"/>
+      <w:lvlText w:val=""/>
+      <w:lvlJc w:val="left"/>
+      <w:pPr>
+        <w:ind w:left="4320" w:hanging="360"/>
+      </w:pPr>
+      <w:rPr>
+        <w:rFonts w:ascii="Wingdings" w:hAnsi="Wingdings" w:hint="default"/>
+      </w:rPr>
+    </w:lvl>
+    <w:lvl w:ilvl="6" w:tplc="080A0001" w:tentative="1">
+      <w:start w:val="1"/>
+      <w:numFmt w:val="bullet"/>
+      <w:lvlText w:val=""/>
+      <w:lvlJc w:val="left"/>
+      <w:pPr>
+        <w:ind w:left="5040" w:hanging="360"/>
+      </w:pPr>
+      <w:rPr>
+        <w:rFonts w:ascii="Symbol" w:hAnsi="Symbol" w:hint="default"/>
+      </w:rPr>
+    </w:lvl>
+    <w:lvl w:ilvl="7" w:tplc="080A0003" w:tentative="1">
+      <w:start w:val="1"/>
+      <w:numFmt w:val="bullet"/>
+      <w:lvlText w:val="o"/>
+      <w:lvlJc w:val="left"/>
+      <w:pPr>
+        <w:ind w:left="5760" w:hanging="360"/>
+      </w:pPr>
+      <w:rPr>
+        <w:rFonts w:ascii="Courier New" w:hAnsi="Courier New" w:cs="Courier New" w:hint="default"/>
+      </w:rPr>
+    </w:lvl>
+    <w:lvl w:ilvl="8" w:tplc="080A0005" w:tentative="1">
+      <w:start w:val="1"/>
+      <w:numFmt w:val="bullet"/>
+      <w:lvlText w:val=""/>
+      <w:lvlJc w:val="left"/>
+      <w:pPr>
+        <w:ind w:left="6480" w:hanging="360"/>
+      </w:pPr>
+      <w:rPr>
+        <w:rFonts w:ascii="Wingdings" w:hAnsi="Wingdings" w:hint="default"/>
+      </w:rPr>
+    </w:lvl>
+  </w:abstractNum>
+  <w:abstractNum w:abstractNumId="3" w15:restartNumberingAfterBreak="0">
     <w:nsid w:val="5EC60B6B"/>
     <w:multiLevelType w:val="hybridMultilevel"/>
     <w:tmpl w:val="C86EC1C4"/>
@@ -5351,6 +5715,9 @@
     <w:abstractNumId w:val="0"/>
   </w:num>
   <w:num w:numId="3">
+    <w:abstractNumId w:val="3"/>
+  </w:num>
+  <w:num w:numId="4">
     <w:abstractNumId w:val="2"/>
   </w:num>
 </w:numbering>

</xml_diff>

<commit_message>
Updating Feedback Document      -RT1064 with Framework Completed
</commit_message>
<xml_diff>
--- a/Documentation/Feedback_ Developers.docx
+++ b/Documentation/Feedback_ Developers.docx
@@ -3036,9 +3036,7 @@
           <w:lang w:val="es-MX"/>
         </w:rPr>
       </w:pPr>
-      <w:bookmarkStart w:id="0" w:name="_GoBack"/>
-    </w:p>
-    <w:bookmarkEnd w:id="0"/>
+    </w:p>
     <w:p>
       <w:pPr>
         <w:rPr>
@@ -3530,6 +3528,13 @@
     <w:p>
       <w:pPr>
         <w:rPr>
+          <w:lang w:val="es-MX"/>
+        </w:rPr>
+      </w:pPr>
+    </w:p>
+    <w:p>
+      <w:pPr>
+        <w:rPr>
           <w:b/>
           <w:bCs/>
           <w:lang w:val="es-MX"/>
@@ -3572,6 +3577,12 @@
         </w:rPr>
         <w:t xml:space="preserve">Hora de Inicio de sesión: </w:t>
       </w:r>
+      <w:r>
+        <w:rPr>
+          <w:lang w:val="es-MX"/>
+        </w:rPr>
+        <w:t>11/10/2020 18:10</w:t>
+      </w:r>
     </w:p>
     <w:p>
       <w:pPr>
@@ -3585,11 +3596,25 @@
         </w:rPr>
         <w:t>Hora de cierre de sesión</w:t>
       </w:r>
+      <w:proofErr w:type="gramStart"/>
       <w:r>
         <w:rPr>
           <w:lang w:val="es-MX"/>
         </w:rPr>
         <w:t>:</w:t>
+      </w:r>
+      <w:r>
+        <w:rPr>
+          <w:lang w:val="es-MX"/>
+        </w:rPr>
+        <w:t>11</w:t>
+      </w:r>
+      <w:proofErr w:type="gramEnd"/>
+      <w:r>
+        <w:rPr>
+          <w:lang w:val="es-MX"/>
+        </w:rPr>
+        <w:t>/10/2020 18:54</w:t>
       </w:r>
     </w:p>
     <w:p>
@@ -3715,19 +3740,31 @@
                 <w:lang w:val="es-MX"/>
               </w:rPr>
             </w:pPr>
-          </w:p>
-        </w:tc>
-        <w:tc>
-          <w:tcPr>
-            <w:tcW w:w="0" w:type="auto"/>
-          </w:tcPr>
-          <w:p>
-            <w:pPr>
-              <w:jc w:val="center"/>
-              <w:rPr>
-                <w:lang w:val="es-MX"/>
-              </w:rPr>
-            </w:pPr>
+            <w:r>
+              <w:rPr>
+                <w:lang w:val="es-MX"/>
+              </w:rPr>
+              <w:t>5</w:t>
+            </w:r>
+          </w:p>
+        </w:tc>
+        <w:tc>
+          <w:tcPr>
+            <w:tcW w:w="0" w:type="auto"/>
+          </w:tcPr>
+          <w:p>
+            <w:pPr>
+              <w:jc w:val="center"/>
+              <w:rPr>
+                <w:lang w:val="es-MX"/>
+              </w:rPr>
+            </w:pPr>
+            <w:r>
+              <w:rPr>
+                <w:lang w:val="es-MX"/>
+              </w:rPr>
+              <w:t>0</w:t>
+            </w:r>
           </w:p>
         </w:tc>
       </w:tr>
@@ -3765,19 +3802,31 @@
                 <w:lang w:val="es-MX"/>
               </w:rPr>
             </w:pPr>
-          </w:p>
-        </w:tc>
-        <w:tc>
-          <w:tcPr>
-            <w:tcW w:w="0" w:type="auto"/>
-          </w:tcPr>
-          <w:p>
-            <w:pPr>
-              <w:jc w:val="center"/>
-              <w:rPr>
-                <w:lang w:val="es-MX"/>
-              </w:rPr>
-            </w:pPr>
+            <w:r>
+              <w:rPr>
+                <w:lang w:val="es-MX"/>
+              </w:rPr>
+              <w:t>4</w:t>
+            </w:r>
+          </w:p>
+        </w:tc>
+        <w:tc>
+          <w:tcPr>
+            <w:tcW w:w="0" w:type="auto"/>
+          </w:tcPr>
+          <w:p>
+            <w:pPr>
+              <w:jc w:val="center"/>
+              <w:rPr>
+                <w:lang w:val="es-MX"/>
+              </w:rPr>
+            </w:pPr>
+            <w:r>
+              <w:rPr>
+                <w:lang w:val="es-MX"/>
+              </w:rPr>
+              <w:t>1</w:t>
+            </w:r>
           </w:p>
         </w:tc>
       </w:tr>
@@ -4001,813 +4050,107 @@
           <w:lang w:val="es-MX"/>
         </w:rPr>
       </w:pPr>
-      <w:r>
-        <w:rPr>
-          <w:lang w:val="es-MX"/>
-        </w:rPr>
-        <w:t xml:space="preserve">Hora de Inicio de sesión: </w:t>
-      </w:r>
-    </w:p>
-    <w:p>
-      <w:pPr>
-        <w:rPr>
-          <w:lang w:val="es-MX"/>
-        </w:rPr>
-      </w:pPr>
-      <w:r>
-        <w:rPr>
-          <w:lang w:val="es-MX"/>
-        </w:rPr>
-        <w:t>Hora de cierre de sesión</w:t>
-      </w:r>
-      <w:r>
-        <w:rPr>
-          <w:lang w:val="es-MX"/>
-        </w:rPr>
-        <w:t>:</w:t>
-      </w:r>
-    </w:p>
-    <w:p>
-      <w:pPr>
-        <w:rPr>
-          <w:lang w:val="es-MX"/>
-        </w:rPr>
-      </w:pPr>
-    </w:p>
-    <w:tbl>
-      <w:tblPr>
-        <w:tblStyle w:val="Tablaconcuadrcula"/>
-        <w:tblpPr w:leftFromText="187" w:rightFromText="187" w:topFromText="230" w:bottomFromText="230" w:vertAnchor="text" w:horzAnchor="page" w:tblpXSpec="center" w:tblpY="1"/>
-        <w:tblW w:w="5454" w:type="dxa"/>
-        <w:tblLook w:val="04A0" w:firstRow="1" w:lastRow="0" w:firstColumn="1" w:lastColumn="0" w:noHBand="0" w:noVBand="1"/>
-      </w:tblPr>
-      <w:tblGrid>
-        <w:gridCol w:w="1851"/>
-        <w:gridCol w:w="1711"/>
-        <w:gridCol w:w="1892"/>
-      </w:tblGrid>
-      <w:tr>
-        <w:trPr>
-          <w:trHeight w:val="281"/>
-        </w:trPr>
-        <w:tc>
-          <w:tcPr>
-            <w:tcW w:w="0" w:type="auto"/>
-          </w:tcPr>
-          <w:p>
-            <w:pPr>
-              <w:jc w:val="center"/>
-              <w:rPr>
-                <w:lang w:val="es-MX"/>
-              </w:rPr>
-            </w:pPr>
-            <w:r>
-              <w:rPr>
-                <w:lang w:val="es-MX"/>
-              </w:rPr>
-              <w:t>Intento compilación</w:t>
-            </w:r>
-          </w:p>
-        </w:tc>
-        <w:tc>
-          <w:tcPr>
-            <w:tcW w:w="0" w:type="auto"/>
-          </w:tcPr>
-          <w:p>
-            <w:pPr>
-              <w:jc w:val="center"/>
-              <w:rPr>
-                <w:lang w:val="es-MX"/>
-              </w:rPr>
-            </w:pPr>
-            <w:r>
-              <w:rPr>
-                <w:lang w:val="es-MX"/>
-              </w:rPr>
-              <w:t>Número de Errores</w:t>
-            </w:r>
-          </w:p>
-        </w:tc>
-        <w:tc>
-          <w:tcPr>
-            <w:tcW w:w="0" w:type="auto"/>
-          </w:tcPr>
-          <w:p>
-            <w:pPr>
-              <w:jc w:val="center"/>
-              <w:rPr>
-                <w:lang w:val="es-MX"/>
-              </w:rPr>
-            </w:pPr>
-            <w:r>
-              <w:rPr>
-                <w:lang w:val="es-MX"/>
-              </w:rPr>
-              <w:t xml:space="preserve">Número de </w:t>
-            </w:r>
-            <w:proofErr w:type="spellStart"/>
-            <w:r>
-              <w:rPr>
-                <w:lang w:val="es-MX"/>
-              </w:rPr>
-              <w:t>Warnings</w:t>
-            </w:r>
-            <w:proofErr w:type="spellEnd"/>
-          </w:p>
-        </w:tc>
-      </w:tr>
-      <w:tr>
-        <w:trPr>
-          <w:trHeight w:val="281"/>
-        </w:trPr>
-        <w:tc>
-          <w:tcPr>
-            <w:tcW w:w="0" w:type="auto"/>
-          </w:tcPr>
-          <w:p>
-            <w:pPr>
-              <w:jc w:val="center"/>
-              <w:rPr>
-                <w:lang w:val="es-MX"/>
-              </w:rPr>
-            </w:pPr>
-            <w:r>
-              <w:rPr>
-                <w:lang w:val="es-MX"/>
-              </w:rPr>
-              <w:t>1</w:t>
-            </w:r>
-          </w:p>
-        </w:tc>
-        <w:tc>
-          <w:tcPr>
-            <w:tcW w:w="0" w:type="auto"/>
-          </w:tcPr>
-          <w:p>
-            <w:pPr>
-              <w:jc w:val="center"/>
-              <w:rPr>
-                <w:lang w:val="es-MX"/>
-              </w:rPr>
-            </w:pPr>
-          </w:p>
-        </w:tc>
-        <w:tc>
-          <w:tcPr>
-            <w:tcW w:w="0" w:type="auto"/>
-          </w:tcPr>
-          <w:p>
-            <w:pPr>
-              <w:jc w:val="center"/>
-              <w:rPr>
-                <w:lang w:val="es-MX"/>
-              </w:rPr>
-            </w:pPr>
-          </w:p>
-        </w:tc>
-      </w:tr>
-      <w:tr>
-        <w:trPr>
-          <w:trHeight w:val="293"/>
-        </w:trPr>
-        <w:tc>
-          <w:tcPr>
-            <w:tcW w:w="0" w:type="auto"/>
-          </w:tcPr>
-          <w:p>
-            <w:pPr>
-              <w:jc w:val="center"/>
-              <w:rPr>
-                <w:lang w:val="es-MX"/>
-              </w:rPr>
-            </w:pPr>
-            <w:r>
-              <w:rPr>
-                <w:lang w:val="es-MX"/>
-              </w:rPr>
-              <w:t>2</w:t>
-            </w:r>
-          </w:p>
-        </w:tc>
-        <w:tc>
-          <w:tcPr>
-            <w:tcW w:w="0" w:type="auto"/>
-          </w:tcPr>
-          <w:p>
-            <w:pPr>
-              <w:jc w:val="center"/>
-              <w:rPr>
-                <w:lang w:val="es-MX"/>
-              </w:rPr>
-            </w:pPr>
-          </w:p>
-        </w:tc>
-        <w:tc>
-          <w:tcPr>
-            <w:tcW w:w="0" w:type="auto"/>
-          </w:tcPr>
-          <w:p>
-            <w:pPr>
-              <w:jc w:val="center"/>
-              <w:rPr>
-                <w:lang w:val="es-MX"/>
-              </w:rPr>
-            </w:pPr>
-          </w:p>
-        </w:tc>
-      </w:tr>
-      <w:tr>
-        <w:trPr>
-          <w:trHeight w:val="281"/>
-        </w:trPr>
-        <w:tc>
-          <w:tcPr>
-            <w:tcW w:w="0" w:type="auto"/>
-          </w:tcPr>
-          <w:p>
-            <w:pPr>
-              <w:jc w:val="center"/>
-              <w:rPr>
-                <w:lang w:val="es-MX"/>
-              </w:rPr>
-            </w:pPr>
-            <w:r>
-              <w:rPr>
-                <w:lang w:val="es-MX"/>
-              </w:rPr>
-              <w:t>3</w:t>
-            </w:r>
-          </w:p>
-        </w:tc>
-        <w:tc>
-          <w:tcPr>
-            <w:tcW w:w="0" w:type="auto"/>
-          </w:tcPr>
-          <w:p>
-            <w:pPr>
-              <w:jc w:val="center"/>
-              <w:rPr>
-                <w:lang w:val="es-MX"/>
-              </w:rPr>
-            </w:pPr>
-          </w:p>
-        </w:tc>
-        <w:tc>
-          <w:tcPr>
-            <w:tcW w:w="0" w:type="auto"/>
-          </w:tcPr>
-          <w:p>
-            <w:pPr>
-              <w:jc w:val="center"/>
-              <w:rPr>
-                <w:lang w:val="es-MX"/>
-              </w:rPr>
-            </w:pPr>
-          </w:p>
-        </w:tc>
-      </w:tr>
-      <w:tr>
-        <w:trPr>
-          <w:trHeight w:val="281"/>
-        </w:trPr>
-        <w:tc>
-          <w:tcPr>
-            <w:tcW w:w="0" w:type="auto"/>
-          </w:tcPr>
-          <w:p>
-            <w:pPr>
-              <w:jc w:val="center"/>
-              <w:rPr>
-                <w:lang w:val="es-MX"/>
-              </w:rPr>
-            </w:pPr>
-            <w:r>
-              <w:rPr>
-                <w:lang w:val="es-MX"/>
-              </w:rPr>
-              <w:t>4</w:t>
-            </w:r>
-          </w:p>
-        </w:tc>
-        <w:tc>
-          <w:tcPr>
-            <w:tcW w:w="0" w:type="auto"/>
-          </w:tcPr>
-          <w:p>
-            <w:pPr>
-              <w:jc w:val="center"/>
-              <w:rPr>
-                <w:lang w:val="es-MX"/>
-              </w:rPr>
-            </w:pPr>
-          </w:p>
-        </w:tc>
-        <w:tc>
-          <w:tcPr>
-            <w:tcW w:w="0" w:type="auto"/>
-          </w:tcPr>
-          <w:p>
-            <w:pPr>
-              <w:jc w:val="center"/>
-              <w:rPr>
-                <w:lang w:val="es-MX"/>
-              </w:rPr>
-            </w:pPr>
-          </w:p>
-        </w:tc>
-      </w:tr>
-      <w:tr>
-        <w:trPr>
-          <w:trHeight w:val="281"/>
-        </w:trPr>
-        <w:tc>
-          <w:tcPr>
-            <w:tcW w:w="0" w:type="auto"/>
-          </w:tcPr>
-          <w:p>
-            <w:pPr>
-              <w:jc w:val="center"/>
-              <w:rPr>
-                <w:lang w:val="es-MX"/>
-              </w:rPr>
-            </w:pPr>
-            <w:r>
-              <w:rPr>
-                <w:lang w:val="es-MX"/>
-              </w:rPr>
-              <w:t>5</w:t>
-            </w:r>
-          </w:p>
-        </w:tc>
-        <w:tc>
-          <w:tcPr>
-            <w:tcW w:w="0" w:type="auto"/>
-          </w:tcPr>
-          <w:p>
-            <w:pPr>
-              <w:jc w:val="center"/>
-              <w:rPr>
-                <w:lang w:val="es-MX"/>
-              </w:rPr>
-            </w:pPr>
-          </w:p>
-        </w:tc>
-        <w:tc>
-          <w:tcPr>
-            <w:tcW w:w="0" w:type="auto"/>
-          </w:tcPr>
-          <w:p>
-            <w:pPr>
-              <w:jc w:val="center"/>
-              <w:rPr>
-                <w:lang w:val="es-MX"/>
-              </w:rPr>
-            </w:pPr>
-          </w:p>
-        </w:tc>
-      </w:tr>
-    </w:tbl>
-    <w:p>
-      <w:pPr>
-        <w:rPr>
-          <w:lang w:val="es-MX"/>
-        </w:rPr>
-      </w:pPr>
-    </w:p>
-    <w:p>
-      <w:pPr>
-        <w:rPr>
-          <w:lang w:val="es-MX"/>
-        </w:rPr>
-      </w:pPr>
-    </w:p>
-    <w:p>
-      <w:pPr>
-        <w:rPr>
-          <w:lang w:val="es-MX"/>
-        </w:rPr>
-      </w:pPr>
-    </w:p>
-    <w:p>
-      <w:pPr>
-        <w:rPr>
-          <w:lang w:val="es-MX"/>
-        </w:rPr>
-      </w:pPr>
-    </w:p>
-    <w:p>
-      <w:pPr>
-        <w:rPr>
-          <w:lang w:val="es-MX"/>
-        </w:rPr>
-      </w:pPr>
-    </w:p>
-    <w:p>
-      <w:pPr>
-        <w:rPr>
-          <w:lang w:val="es-MX"/>
-        </w:rPr>
-      </w:pPr>
-      <w:r>
-        <w:rPr>
-          <w:lang w:val="es-MX"/>
-        </w:rPr>
-        <w:t xml:space="preserve">Hora de Inicio de sesión: </w:t>
-      </w:r>
-    </w:p>
-    <w:p>
-      <w:pPr>
-        <w:rPr>
-          <w:lang w:val="es-MX"/>
-        </w:rPr>
-      </w:pPr>
-      <w:r>
-        <w:rPr>
-          <w:lang w:val="es-MX"/>
-        </w:rPr>
-        <w:t>Hora de cierre de sesión</w:t>
-      </w:r>
-      <w:r>
-        <w:rPr>
-          <w:lang w:val="es-MX"/>
-        </w:rPr>
-        <w:t>:</w:t>
-      </w:r>
-    </w:p>
-    <w:p>
-      <w:pPr>
-        <w:rPr>
-          <w:lang w:val="es-MX"/>
-        </w:rPr>
-      </w:pPr>
-    </w:p>
-    <w:tbl>
-      <w:tblPr>
-        <w:tblStyle w:val="Tablaconcuadrcula"/>
-        <w:tblpPr w:leftFromText="187" w:rightFromText="187" w:topFromText="230" w:bottomFromText="230" w:vertAnchor="text" w:horzAnchor="page" w:tblpXSpec="center" w:tblpY="1"/>
-        <w:tblW w:w="5454" w:type="dxa"/>
-        <w:tblLook w:val="04A0" w:firstRow="1" w:lastRow="0" w:firstColumn="1" w:lastColumn="0" w:noHBand="0" w:noVBand="1"/>
-      </w:tblPr>
-      <w:tblGrid>
-        <w:gridCol w:w="1851"/>
-        <w:gridCol w:w="1711"/>
-        <w:gridCol w:w="1892"/>
-      </w:tblGrid>
-      <w:tr>
-        <w:trPr>
-          <w:trHeight w:val="281"/>
-        </w:trPr>
-        <w:tc>
-          <w:tcPr>
-            <w:tcW w:w="0" w:type="auto"/>
-          </w:tcPr>
-          <w:p>
-            <w:pPr>
-              <w:jc w:val="center"/>
-              <w:rPr>
-                <w:lang w:val="es-MX"/>
-              </w:rPr>
-            </w:pPr>
-            <w:r>
-              <w:rPr>
-                <w:lang w:val="es-MX"/>
-              </w:rPr>
-              <w:t>Intento compilación</w:t>
-            </w:r>
-          </w:p>
-        </w:tc>
-        <w:tc>
-          <w:tcPr>
-            <w:tcW w:w="0" w:type="auto"/>
-          </w:tcPr>
-          <w:p>
-            <w:pPr>
-              <w:jc w:val="center"/>
-              <w:rPr>
-                <w:lang w:val="es-MX"/>
-              </w:rPr>
-            </w:pPr>
-            <w:r>
-              <w:rPr>
-                <w:lang w:val="es-MX"/>
-              </w:rPr>
-              <w:t>Número de Errores</w:t>
-            </w:r>
-          </w:p>
-        </w:tc>
-        <w:tc>
-          <w:tcPr>
-            <w:tcW w:w="0" w:type="auto"/>
-          </w:tcPr>
-          <w:p>
-            <w:pPr>
-              <w:jc w:val="center"/>
-              <w:rPr>
-                <w:lang w:val="es-MX"/>
-              </w:rPr>
-            </w:pPr>
-            <w:r>
-              <w:rPr>
-                <w:lang w:val="es-MX"/>
-              </w:rPr>
-              <w:t xml:space="preserve">Número de </w:t>
-            </w:r>
-            <w:proofErr w:type="spellStart"/>
-            <w:r>
-              <w:rPr>
-                <w:lang w:val="es-MX"/>
-              </w:rPr>
-              <w:t>Warnings</w:t>
-            </w:r>
-            <w:proofErr w:type="spellEnd"/>
-          </w:p>
-        </w:tc>
-      </w:tr>
-      <w:tr>
-        <w:trPr>
-          <w:trHeight w:val="281"/>
-        </w:trPr>
-        <w:tc>
-          <w:tcPr>
-            <w:tcW w:w="0" w:type="auto"/>
-          </w:tcPr>
-          <w:p>
-            <w:pPr>
-              <w:jc w:val="center"/>
-              <w:rPr>
-                <w:lang w:val="es-MX"/>
-              </w:rPr>
-            </w:pPr>
-            <w:r>
-              <w:rPr>
-                <w:lang w:val="es-MX"/>
-              </w:rPr>
-              <w:t>1</w:t>
-            </w:r>
-          </w:p>
-        </w:tc>
-        <w:tc>
-          <w:tcPr>
-            <w:tcW w:w="0" w:type="auto"/>
-          </w:tcPr>
-          <w:p>
-            <w:pPr>
-              <w:jc w:val="center"/>
-              <w:rPr>
-                <w:lang w:val="es-MX"/>
-              </w:rPr>
-            </w:pPr>
-          </w:p>
-        </w:tc>
-        <w:tc>
-          <w:tcPr>
-            <w:tcW w:w="0" w:type="auto"/>
-          </w:tcPr>
-          <w:p>
-            <w:pPr>
-              <w:jc w:val="center"/>
-              <w:rPr>
-                <w:lang w:val="es-MX"/>
-              </w:rPr>
-            </w:pPr>
-          </w:p>
-        </w:tc>
-      </w:tr>
-      <w:tr>
-        <w:trPr>
-          <w:trHeight w:val="293"/>
-        </w:trPr>
-        <w:tc>
-          <w:tcPr>
-            <w:tcW w:w="0" w:type="auto"/>
-          </w:tcPr>
-          <w:p>
-            <w:pPr>
-              <w:jc w:val="center"/>
-              <w:rPr>
-                <w:lang w:val="es-MX"/>
-              </w:rPr>
-            </w:pPr>
-            <w:r>
-              <w:rPr>
-                <w:lang w:val="es-MX"/>
-              </w:rPr>
-              <w:t>2</w:t>
-            </w:r>
-          </w:p>
-        </w:tc>
-        <w:tc>
-          <w:tcPr>
-            <w:tcW w:w="0" w:type="auto"/>
-          </w:tcPr>
-          <w:p>
-            <w:pPr>
-              <w:jc w:val="center"/>
-              <w:rPr>
-                <w:lang w:val="es-MX"/>
-              </w:rPr>
-            </w:pPr>
-          </w:p>
-        </w:tc>
-        <w:tc>
-          <w:tcPr>
-            <w:tcW w:w="0" w:type="auto"/>
-          </w:tcPr>
-          <w:p>
-            <w:pPr>
-              <w:jc w:val="center"/>
-              <w:rPr>
-                <w:lang w:val="es-MX"/>
-              </w:rPr>
-            </w:pPr>
-          </w:p>
-        </w:tc>
-      </w:tr>
-      <w:tr>
-        <w:trPr>
-          <w:trHeight w:val="281"/>
-        </w:trPr>
-        <w:tc>
-          <w:tcPr>
-            <w:tcW w:w="0" w:type="auto"/>
-          </w:tcPr>
-          <w:p>
-            <w:pPr>
-              <w:jc w:val="center"/>
-              <w:rPr>
-                <w:lang w:val="es-MX"/>
-              </w:rPr>
-            </w:pPr>
-            <w:r>
-              <w:rPr>
-                <w:lang w:val="es-MX"/>
-              </w:rPr>
-              <w:t>3</w:t>
-            </w:r>
-          </w:p>
-        </w:tc>
-        <w:tc>
-          <w:tcPr>
-            <w:tcW w:w="0" w:type="auto"/>
-          </w:tcPr>
-          <w:p>
-            <w:pPr>
-              <w:jc w:val="center"/>
-              <w:rPr>
-                <w:lang w:val="es-MX"/>
-              </w:rPr>
-            </w:pPr>
-          </w:p>
-        </w:tc>
-        <w:tc>
-          <w:tcPr>
-            <w:tcW w:w="0" w:type="auto"/>
-          </w:tcPr>
-          <w:p>
-            <w:pPr>
-              <w:jc w:val="center"/>
-              <w:rPr>
-                <w:lang w:val="es-MX"/>
-              </w:rPr>
-            </w:pPr>
-          </w:p>
-        </w:tc>
-      </w:tr>
-      <w:tr>
-        <w:trPr>
-          <w:trHeight w:val="281"/>
-        </w:trPr>
-        <w:tc>
-          <w:tcPr>
-            <w:tcW w:w="0" w:type="auto"/>
-          </w:tcPr>
-          <w:p>
-            <w:pPr>
-              <w:jc w:val="center"/>
-              <w:rPr>
-                <w:lang w:val="es-MX"/>
-              </w:rPr>
-            </w:pPr>
-            <w:r>
-              <w:rPr>
-                <w:lang w:val="es-MX"/>
-              </w:rPr>
-              <w:t>4</w:t>
-            </w:r>
-          </w:p>
-        </w:tc>
-        <w:tc>
-          <w:tcPr>
-            <w:tcW w:w="0" w:type="auto"/>
-          </w:tcPr>
-          <w:p>
-            <w:pPr>
-              <w:jc w:val="center"/>
-              <w:rPr>
-                <w:lang w:val="es-MX"/>
-              </w:rPr>
-            </w:pPr>
-          </w:p>
-        </w:tc>
-        <w:tc>
-          <w:tcPr>
-            <w:tcW w:w="0" w:type="auto"/>
-          </w:tcPr>
-          <w:p>
-            <w:pPr>
-              <w:jc w:val="center"/>
-              <w:rPr>
-                <w:lang w:val="es-MX"/>
-              </w:rPr>
-            </w:pPr>
-          </w:p>
-        </w:tc>
-      </w:tr>
-      <w:tr>
-        <w:trPr>
-          <w:trHeight w:val="281"/>
-        </w:trPr>
-        <w:tc>
-          <w:tcPr>
-            <w:tcW w:w="0" w:type="auto"/>
-          </w:tcPr>
-          <w:p>
-            <w:pPr>
-              <w:jc w:val="center"/>
-              <w:rPr>
-                <w:lang w:val="es-MX"/>
-              </w:rPr>
-            </w:pPr>
-            <w:r>
-              <w:rPr>
-                <w:lang w:val="es-MX"/>
-              </w:rPr>
-              <w:t>5</w:t>
-            </w:r>
-          </w:p>
-        </w:tc>
-        <w:tc>
-          <w:tcPr>
-            <w:tcW w:w="0" w:type="auto"/>
-          </w:tcPr>
-          <w:p>
-            <w:pPr>
-              <w:jc w:val="center"/>
-              <w:rPr>
-                <w:lang w:val="es-MX"/>
-              </w:rPr>
-            </w:pPr>
-          </w:p>
-        </w:tc>
-        <w:tc>
-          <w:tcPr>
-            <w:tcW w:w="0" w:type="auto"/>
-          </w:tcPr>
-          <w:p>
-            <w:pPr>
-              <w:jc w:val="center"/>
-              <w:rPr>
-                <w:lang w:val="es-MX"/>
-              </w:rPr>
-            </w:pPr>
-          </w:p>
-        </w:tc>
-      </w:tr>
-    </w:tbl>
-    <w:p>
-      <w:pPr>
-        <w:rPr>
-          <w:lang w:val="es-MX"/>
-        </w:rPr>
-      </w:pPr>
-    </w:p>
-    <w:p>
-      <w:pPr>
-        <w:rPr>
-          <w:lang w:val="es-MX"/>
-        </w:rPr>
-      </w:pPr>
-    </w:p>
-    <w:p>
-      <w:pPr>
-        <w:rPr>
-          <w:lang w:val="es-MX"/>
-        </w:rPr>
-      </w:pPr>
-    </w:p>
-    <w:p>
-      <w:pPr>
-        <w:rPr>
-          <w:lang w:val="es-MX"/>
-        </w:rPr>
-      </w:pPr>
-    </w:p>
-    <w:p>
-      <w:pPr>
-        <w:rPr>
-          <w:lang w:val="es-MX"/>
-        </w:rPr>
-      </w:pPr>
+    </w:p>
+    <w:p>
+      <w:pPr>
+        <w:rPr>
+          <w:lang w:val="es-MX"/>
+        </w:rPr>
+      </w:pPr>
+    </w:p>
+    <w:p>
+      <w:pPr>
+        <w:rPr>
+          <w:lang w:val="es-MX"/>
+        </w:rPr>
+      </w:pPr>
+    </w:p>
+    <w:p>
+      <w:pPr>
+        <w:rPr>
+          <w:lang w:val="es-MX"/>
+        </w:rPr>
+      </w:pPr>
+    </w:p>
+    <w:p>
+      <w:pPr>
+        <w:rPr>
+          <w:lang w:val="es-MX"/>
+        </w:rPr>
+      </w:pPr>
+    </w:p>
+    <w:p>
+      <w:pPr>
+        <w:rPr>
+          <w:lang w:val="es-MX"/>
+        </w:rPr>
+      </w:pPr>
+    </w:p>
+    <w:p>
+      <w:pPr>
+        <w:rPr>
+          <w:lang w:val="es-MX"/>
+        </w:rPr>
+      </w:pPr>
+    </w:p>
+    <w:p>
+      <w:pPr>
+        <w:rPr>
+          <w:lang w:val="es-MX"/>
+        </w:rPr>
+      </w:pPr>
+    </w:p>
+    <w:p>
+      <w:pPr>
+        <w:rPr>
+          <w:lang w:val="es-MX"/>
+        </w:rPr>
+      </w:pPr>
+    </w:p>
+    <w:p>
+      <w:pPr>
+        <w:rPr>
+          <w:lang w:val="es-MX"/>
+        </w:rPr>
+      </w:pPr>
+    </w:p>
+    <w:p>
+      <w:pPr>
+        <w:rPr>
+          <w:lang w:val="es-MX"/>
+        </w:rPr>
+      </w:pPr>
+    </w:p>
+    <w:p>
+      <w:pPr>
+        <w:rPr>
+          <w:lang w:val="es-MX"/>
+        </w:rPr>
+      </w:pPr>
+    </w:p>
+    <w:p>
+      <w:pPr>
+        <w:rPr>
+          <w:lang w:val="es-MX"/>
+        </w:rPr>
+      </w:pPr>
+    </w:p>
+    <w:p>
+      <w:pPr>
+        <w:rPr>
+          <w:lang w:val="es-MX"/>
+        </w:rPr>
+      </w:pPr>
+    </w:p>
+    <w:p>
+      <w:pPr>
+        <w:rPr>
+          <w:u w:val="single"/>
+          <w:lang w:val="es-MX"/>
+        </w:rPr>
+      </w:pPr>
+      <w:bookmarkStart w:id="0" w:name="_GoBack"/>
+      <w:bookmarkEnd w:id="0"/>
     </w:p>
     <w:p>
       <w:pPr>

</xml_diff>